<commit_message>
Update Week-6-Coding-Assignment CT-AF-AC Final Group Project MySQL.docx
</commit_message>
<xml_diff>
--- a/Homework/WeekMySQL6 Final Project/Week-6-Coding-Assignment CT-AF-AC Final Group Project MySQL.docx
+++ b/Homework/WeekMySQL6 Final Project/Week-6-Coding-Assignment CT-AF-AC Final Group Project MySQL.docx
@@ -1,6 +1,6 @@
 
 <file path=word/document.xml><?xml version="1.0" encoding="utf-8"?>
-<w:document xmlns:wpc="http://schemas.microsoft.com/office/word/2010/wordprocessingCanvas" xmlns:mc="http://schemas.openxmlformats.org/markup-compatibility/2006" xmlns:o="urn:schemas-microsoft-com:office:office" xmlns:r="http://schemas.openxmlformats.org/officeDocument/2006/relationships" xmlns:m="http://schemas.openxmlformats.org/officeDocument/2006/math" xmlns:v="urn:schemas-microsoft-com:vml" xmlns:wp14="http://schemas.microsoft.com/office/word/2010/wordprocessingDrawing" xmlns:wp="http://schemas.openxmlformats.org/drawingml/2006/wordprocessingDrawing" xmlns:w10="urn:schemas-microsoft-com:office:word" xmlns:w="http://schemas.openxmlformats.org/wordprocessingml/2006/main" xmlns:w14="http://schemas.microsoft.com/office/word/2010/wordml" xmlns:w15="http://schemas.microsoft.com/office/word/2012/wordml" xmlns:wpg="http://schemas.microsoft.com/office/word/2010/wordprocessingGroup" xmlns:wpi="http://schemas.microsoft.com/office/word/2010/wordprocessingInk" xmlns:wne="http://schemas.microsoft.com/office/word/2006/wordml" xmlns:wps="http://schemas.microsoft.com/office/word/2010/wordprocessingShape" mc:Ignorable="w14 w15 wp14">
+<w:document xmlns:wpc="http://schemas.microsoft.com/office/word/2010/wordprocessingCanvas" xmlns:cx="http://schemas.microsoft.com/office/drawing/2014/chartex" xmlns:cx1="http://schemas.microsoft.com/office/drawing/2015/9/8/chartex" xmlns:cx2="http://schemas.microsoft.com/office/drawing/2015/10/21/chartex" xmlns:cx3="http://schemas.microsoft.com/office/drawing/2016/5/9/chartex" xmlns:cx4="http://schemas.microsoft.com/office/drawing/2016/5/10/chartex" xmlns:cx5="http://schemas.microsoft.com/office/drawing/2016/5/11/chartex" xmlns:cx6="http://schemas.microsoft.com/office/drawing/2016/5/12/chartex" xmlns:cx7="http://schemas.microsoft.com/office/drawing/2016/5/13/chartex" xmlns:cx8="http://schemas.microsoft.com/office/drawing/2016/5/14/chartex" xmlns:mc="http://schemas.openxmlformats.org/markup-compatibility/2006" xmlns:aink="http://schemas.microsoft.com/office/drawing/2016/ink" xmlns:am3d="http://schemas.microsoft.com/office/drawing/2017/model3d" xmlns:o="urn:schemas-microsoft-com:office:office" xmlns:r="http://schemas.openxmlformats.org/officeDocument/2006/relationships" xmlns:m="http://schemas.openxmlformats.org/officeDocument/2006/math" xmlns:v="urn:schemas-microsoft-com:vml" xmlns:wp14="http://schemas.microsoft.com/office/word/2010/wordprocessingDrawing" xmlns:wp="http://schemas.openxmlformats.org/drawingml/2006/wordprocessingDrawing" xmlns:w10="urn:schemas-microsoft-com:office:word" xmlns:w="http://schemas.openxmlformats.org/wordprocessingml/2006/main" xmlns:w14="http://schemas.microsoft.com/office/word/2010/wordml" xmlns:w15="http://schemas.microsoft.com/office/word/2012/wordml" xmlns:w16cex="http://schemas.microsoft.com/office/word/2018/wordml/cex" xmlns:w16cid="http://schemas.microsoft.com/office/word/2016/wordml/cid" xmlns:w16="http://schemas.microsoft.com/office/word/2018/wordml" xmlns:w16sdtdh="http://schemas.microsoft.com/office/word/2020/wordml/sdtdatahash" xmlns:w16se="http://schemas.microsoft.com/office/word/2015/wordml/symex" xmlns:wpg="http://schemas.microsoft.com/office/word/2010/wordprocessingGroup" xmlns:wpi="http://schemas.microsoft.com/office/word/2010/wordprocessingInk" xmlns:wne="http://schemas.microsoft.com/office/word/2006/wordml" xmlns:wps="http://schemas.microsoft.com/office/word/2010/wordprocessingShape" mc:Ignorable="w14 w15 w16se w16cid w16 w16cex w16sdtdh wp14">
   <w:body>
     <w:p>
       <w:pPr>
@@ -303,21 +303,7 @@
         <w:rPr>
           <w:szCs w:val="24"/>
         </w:rPr>
-        <w:t>Create a new repository on GitHub for this week’s assignments and push this document to the repository. Additionally, push an .</w:t>
-      </w:r>
-      <w:proofErr w:type="spellStart"/>
-      <w:r>
-        <w:rPr>
-          <w:szCs w:val="24"/>
-        </w:rPr>
-        <w:t>sql</w:t>
-      </w:r>
-      <w:proofErr w:type="spellEnd"/>
-      <w:r>
-        <w:rPr>
-          <w:szCs w:val="24"/>
-        </w:rPr>
-        <w:t xml:space="preserve"> file with all your queries and your Java project code to the same repository. </w:t>
+        <w:t xml:space="preserve">Create a new repository on GitHub for this week’s assignments and push this document to the repository. Additionally, push an .sql file with all your queries and your Java project code to the same repository. </w:t>
       </w:r>
       <w:r>
         <w:rPr>
@@ -423,21 +409,7 @@
         <w:rPr>
           <w:szCs w:val="24"/>
         </w:rPr>
-        <w:t xml:space="preserve">Users should be able to interact via the console (i.e. </w:t>
-      </w:r>
-      <w:proofErr w:type="gramStart"/>
-      <w:r>
-        <w:rPr>
-          <w:szCs w:val="24"/>
-        </w:rPr>
-        <w:t>Scanner(</w:t>
-      </w:r>
-      <w:proofErr w:type="gramEnd"/>
-      <w:r>
-        <w:rPr>
-          <w:szCs w:val="24"/>
-        </w:rPr>
-        <w:t>System.in)))</w:t>
+        <w:t>Users should be able to interact via the console (i.e. Scanner(System.in)))</w:t>
       </w:r>
     </w:p>
     <w:p>
@@ -574,7 +546,28 @@
           <w:b/>
           <w:szCs w:val="24"/>
         </w:rPr>
-        <w:t>My Contribution to the Project:</w:t>
+        <w:t>The</w:t>
+      </w:r>
+      <w:r>
+        <w:rPr>
+          <w:b/>
+          <w:szCs w:val="24"/>
+        </w:rPr>
+        <w:t xml:space="preserve"> Contribution</w:t>
+      </w:r>
+      <w:r>
+        <w:rPr>
+          <w:b/>
+          <w:szCs w:val="24"/>
+        </w:rPr>
+        <w:t>s</w:t>
+      </w:r>
+      <w:r>
+        <w:rPr>
+          <w:b/>
+          <w:szCs w:val="24"/>
+        </w:rPr>
+        <w:t xml:space="preserve"> to the Project:</w:t>
       </w:r>
     </w:p>
     <w:p>
@@ -602,7 +595,55 @@
         <w:rPr>
           <w:szCs w:val="24"/>
         </w:rPr>
-        <w:t>When creating the Lego Store Database, we each created a table.  I created the sales table.</w:t>
+        <w:t>While creating the Lego Store Database SQL file in class</w:t>
+      </w:r>
+      <w:r>
+        <w:rPr>
+          <w:szCs w:val="24"/>
+        </w:rPr>
+        <w:t xml:space="preserve">, we each </w:t>
+      </w:r>
+      <w:r>
+        <w:rPr>
+          <w:szCs w:val="24"/>
+        </w:rPr>
+        <w:t>personally created the code for</w:t>
+      </w:r>
+      <w:r>
+        <w:rPr>
+          <w:szCs w:val="24"/>
+        </w:rPr>
+        <w:t xml:space="preserve"> a </w:t>
+      </w:r>
+      <w:r>
+        <w:rPr>
+          <w:szCs w:val="24"/>
+        </w:rPr>
+        <w:t xml:space="preserve">single </w:t>
+      </w:r>
+      <w:r>
+        <w:rPr>
+          <w:szCs w:val="24"/>
+        </w:rPr>
+        <w:t xml:space="preserve">table.  </w:t>
+      </w:r>
+      <w:r>
+        <w:rPr>
+          <w:szCs w:val="24"/>
+        </w:rPr>
+        <w:t>Charlee</w:t>
+      </w:r>
+      <w:r>
+        <w:rPr>
+          <w:szCs w:val="24"/>
+        </w:rPr>
+        <w:t xml:space="preserve"> created the sales table</w:t>
+      </w:r>
+      <w:r>
+        <w:rPr>
+          <w:szCs w:val="24"/>
+        </w:rPr>
+        <w:t xml:space="preserve">, Adam created the products tables, and Andrew the customers table. And, we all contributed to the rest of the Data Base coding. </w:t>
       </w:r>
     </w:p>
     <w:p>
@@ -630,77 +671,39 @@
         <w:rPr>
           <w:szCs w:val="24"/>
         </w:rPr>
-        <w:t xml:space="preserve">I wrote </w:t>
-      </w:r>
-      <w:r>
-        <w:rPr>
-          <w:szCs w:val="24"/>
-        </w:rPr>
-        <w:t xml:space="preserve">the code for the </w:t>
-      </w:r>
-      <w:proofErr w:type="spellStart"/>
-      <w:r>
-        <w:rPr>
-          <w:szCs w:val="24"/>
-        </w:rPr>
-        <w:t>CustomersMenu</w:t>
-      </w:r>
-      <w:proofErr w:type="spellEnd"/>
-      <w:r>
-        <w:rPr>
-          <w:szCs w:val="24"/>
-        </w:rPr>
-        <w:t xml:space="preserve">, </w:t>
-      </w:r>
-      <w:proofErr w:type="spellStart"/>
-      <w:r>
-        <w:rPr>
-          <w:szCs w:val="24"/>
-        </w:rPr>
-        <w:t>CustomersDao</w:t>
-      </w:r>
-      <w:proofErr w:type="spellEnd"/>
-      <w:r>
-        <w:rPr>
-          <w:szCs w:val="24"/>
-        </w:rPr>
-        <w:t>, and Customers.java.</w:t>
-      </w:r>
-    </w:p>
-    <w:p>
-      <w:pPr>
-        <w:rPr>
-          <w:szCs w:val="24"/>
-        </w:rPr>
-      </w:pPr>
-      <w:r>
-        <w:rPr>
-          <w:szCs w:val="24"/>
-        </w:rPr>
-        <w:t xml:space="preserve">We all created the </w:t>
-      </w:r>
-      <w:proofErr w:type="spellStart"/>
-      <w:r>
-        <w:rPr>
-          <w:szCs w:val="24"/>
-        </w:rPr>
-        <w:t>DBConnection</w:t>
-      </w:r>
-      <w:proofErr w:type="spellEnd"/>
-      <w:r>
-        <w:rPr>
-          <w:szCs w:val="24"/>
-        </w:rPr>
-        <w:t xml:space="preserve">, Main, and </w:t>
-      </w:r>
-      <w:proofErr w:type="spellStart"/>
-      <w:r>
-        <w:rPr>
-          <w:szCs w:val="24"/>
-        </w:rPr>
-        <w:t>MainMenu</w:t>
-      </w:r>
-      <w:proofErr w:type="spellEnd"/>
+        <w:t>On the Java side of the Project, it was a group effort to create the DBConnection, Main, and MainMenu codes. Then we divided the individual elements to each Team Member.</w:t>
+      </w:r>
+    </w:p>
+    <w:p>
+      <w:pPr>
+        <w:rPr>
+          <w:szCs w:val="24"/>
+        </w:rPr>
+      </w:pPr>
+      <w:r>
+        <w:rPr>
+          <w:szCs w:val="24"/>
+        </w:rPr>
+        <w:t>Charlee</w:t>
+      </w:r>
+      <w:r>
+        <w:rPr>
+          <w:szCs w:val="24"/>
+        </w:rPr>
+        <w:t xml:space="preserve"> wrote </w:t>
+      </w:r>
+      <w:r>
+        <w:rPr>
+          <w:szCs w:val="24"/>
+        </w:rPr>
+        <w:t>the code for the CustomersMenu, CustomersDao, and Customers</w:t>
+      </w:r>
+      <w:r>
+        <w:rPr>
+          <w:szCs w:val="24"/>
+        </w:rPr>
+        <w:t xml:space="preserve"> entity</w:t>
+      </w:r>
       <w:r>
         <w:rPr>
           <w:szCs w:val="24"/>
@@ -718,8 +721,65 @@
         <w:rPr>
           <w:szCs w:val="24"/>
         </w:rPr>
+        <w:t>Adam wrote the code for the SalesMenu, SalesDao, and Sales entity.</w:t>
+      </w:r>
+    </w:p>
+    <w:p>
+      <w:pPr>
+        <w:rPr>
+          <w:szCs w:val="24"/>
+        </w:rPr>
+      </w:pPr>
+      <w:r>
+        <w:rPr>
+          <w:szCs w:val="24"/>
+        </w:rPr>
+        <w:t>Andrew wrote the code for the ProductMenu, ProductDao, and Product entity.</w:t>
+      </w:r>
+    </w:p>
+    <w:p>
+      <w:pPr>
+        <w:rPr>
+          <w:szCs w:val="24"/>
+        </w:rPr>
+      </w:pPr>
+      <w:r>
+        <w:rPr>
+          <w:szCs w:val="24"/>
+        </w:rPr>
+        <w:t xml:space="preserve">While the creation was done individually, we came together to help each other on debugging one </w:t>
+      </w:r>
+      <w:r>
+        <w:rPr>
+          <w:szCs w:val="24"/>
+        </w:rPr>
+        <w:t>another’s</w:t>
+      </w:r>
+      <w:r>
+        <w:rPr>
+          <w:szCs w:val="24"/>
+        </w:rPr>
         <w:t xml:space="preserve"> </w:t>
       </w:r>
+      <w:r>
+        <w:rPr>
+          <w:szCs w:val="24"/>
+        </w:rPr>
+        <w:t>issues.</w:t>
+      </w:r>
+    </w:p>
+    <w:p>
+      <w:pPr>
+        <w:rPr>
+          <w:szCs w:val="24"/>
+        </w:rPr>
+      </w:pPr>
+      <w:r>
+        <w:rPr>
+          <w:szCs w:val="24"/>
+        </w:rPr>
+        <w:t xml:space="preserve"> </w:t>
+      </w:r>
     </w:p>
     <w:p>
       <w:pPr>
@@ -728,11 +788,92 @@
           <w:szCs w:val="24"/>
         </w:rPr>
       </w:pPr>
-      <w:r>
+    </w:p>
+    <w:p>
+      <w:pPr>
         <w:rPr>
           <w:b/>
           <w:szCs w:val="24"/>
         </w:rPr>
+      </w:pPr>
+    </w:p>
+    <w:p>
+      <w:pPr>
+        <w:rPr>
+          <w:b/>
+          <w:szCs w:val="24"/>
+        </w:rPr>
+      </w:pPr>
+    </w:p>
+    <w:p>
+      <w:pPr>
+        <w:rPr>
+          <w:b/>
+          <w:szCs w:val="24"/>
+        </w:rPr>
+      </w:pPr>
+    </w:p>
+    <w:p>
+      <w:pPr>
+        <w:rPr>
+          <w:b/>
+          <w:szCs w:val="24"/>
+        </w:rPr>
+      </w:pPr>
+    </w:p>
+    <w:p>
+      <w:pPr>
+        <w:rPr>
+          <w:b/>
+          <w:szCs w:val="24"/>
+        </w:rPr>
+      </w:pPr>
+    </w:p>
+    <w:p>
+      <w:pPr>
+        <w:rPr>
+          <w:b/>
+          <w:szCs w:val="24"/>
+        </w:rPr>
+      </w:pPr>
+    </w:p>
+    <w:p>
+      <w:pPr>
+        <w:rPr>
+          <w:b/>
+          <w:szCs w:val="24"/>
+        </w:rPr>
+      </w:pPr>
+    </w:p>
+    <w:p>
+      <w:pPr>
+        <w:rPr>
+          <w:b/>
+          <w:szCs w:val="24"/>
+        </w:rPr>
+      </w:pPr>
+    </w:p>
+    <w:p>
+      <w:pPr>
+        <w:rPr>
+          <w:b/>
+          <w:szCs w:val="24"/>
+        </w:rPr>
+      </w:pPr>
+    </w:p>
+    <w:p>
+      <w:pPr>
+        <w:rPr>
+          <w:b/>
+          <w:szCs w:val="24"/>
+        </w:rPr>
+      </w:pPr>
+      <w:r>
+        <w:rPr>
+          <w:b/>
+          <w:szCs w:val="24"/>
+        </w:rPr>
+        <w:lastRenderedPageBreak/>
         <w:t>Screenshots of Code:</w:t>
       </w:r>
     </w:p>
@@ -760,33 +901,58 @@
       </w:pPr>
       <w:r>
         <w:rPr>
-          <w:szCs w:val="24"/>
-          <w:u w:val="single"/>
-        </w:rPr>
-        <w:pict w14:anchorId="6D431301">
-          <v:shapetype id="_x0000_t75" coordsize="21600,21600" o:spt="75" o:preferrelative="t" path="m@4@5l@4@11@9@11@9@5xe" filled="f" stroked="f">
-            <v:stroke joinstyle="miter"/>
-            <v:formulas>
-              <v:f eqn="if lineDrawn pixelLineWidth 0"/>
-              <v:f eqn="sum @0 1 0"/>
-              <v:f eqn="sum 0 0 @1"/>
-              <v:f eqn="prod @2 1 2"/>
-              <v:f eqn="prod @3 21600 pixelWidth"/>
-              <v:f eqn="prod @3 21600 pixelHeight"/>
-              <v:f eqn="sum @0 0 1"/>
-              <v:f eqn="prod @6 1 2"/>
-              <v:f eqn="prod @7 21600 pixelWidth"/>
-              <v:f eqn="sum @8 21600 0"/>
-              <v:f eqn="prod @7 21600 pixelHeight"/>
-              <v:f eqn="sum @10 21600 0"/>
-            </v:formulas>
-            <v:path o:extrusionok="f" gradientshapeok="t" o:connecttype="rect"/>
-            <o:lock v:ext="edit" aspectratio="t"/>
-          </v:shapetype>
-          <v:shape id="_x0000_i1025" type="#_x0000_t75" style="width:3in;height:297.8pt">
-            <v:imagedata r:id="rId7" o:title="MySQLDatabase"/>
-          </v:shape>
-        </w:pict>
+          <w:noProof/>
+          <w:szCs w:val="24"/>
+          <w:u w:val="single"/>
+        </w:rPr>
+        <w:drawing>
+          <wp:inline distT="0" distB="0" distL="0" distR="0" wp14:anchorId="6D431301" wp14:editId="6DEF5E41">
+            <wp:extent cx="2743200" cy="3781425"/>
+            <wp:effectExtent l="0" t="0" r="0" b="0"/>
+            <wp:docPr id="1" name="Picture 1"/>
+            <wp:cNvGraphicFramePr>
+              <a:graphicFrameLocks xmlns:a="http://schemas.openxmlformats.org/drawingml/2006/main" noChangeAspect="1"/>
+            </wp:cNvGraphicFramePr>
+            <a:graphic xmlns:a="http://schemas.openxmlformats.org/drawingml/2006/main">
+              <a:graphicData uri="http://schemas.openxmlformats.org/drawingml/2006/picture">
+                <pic:pic xmlns:pic="http://schemas.openxmlformats.org/drawingml/2006/picture">
+                  <pic:nvPicPr>
+                    <pic:cNvPr id="0" name="Picture 1"/>
+                    <pic:cNvPicPr>
+                      <a:picLocks noChangeAspect="1" noChangeArrowheads="1"/>
+                    </pic:cNvPicPr>
+                  </pic:nvPicPr>
+                  <pic:blipFill>
+                    <a:blip r:embed="rId7">
+                      <a:extLst>
+                        <a:ext uri="{28A0092B-C50C-407E-A947-70E740481C1C}">
+                          <a14:useLocalDpi xmlns:a14="http://schemas.microsoft.com/office/drawing/2010/main" val="0"/>
+                        </a:ext>
+                      </a:extLst>
+                    </a:blip>
+                    <a:srcRect/>
+                    <a:stretch>
+                      <a:fillRect/>
+                    </a:stretch>
+                  </pic:blipFill>
+                  <pic:spPr bwMode="auto">
+                    <a:xfrm>
+                      <a:off x="0" y="0"/>
+                      <a:ext cx="2743200" cy="3781425"/>
+                    </a:xfrm>
+                    <a:prstGeom prst="rect">
+                      <a:avLst/>
+                    </a:prstGeom>
+                    <a:noFill/>
+                    <a:ln>
+                      <a:noFill/>
+                    </a:ln>
+                  </pic:spPr>
+                </pic:pic>
+              </a:graphicData>
+            </a:graphic>
+          </wp:inline>
+        </w:drawing>
       </w:r>
     </w:p>
     <w:p>
@@ -821,66 +987,242 @@
       </w:pPr>
       <w:r>
         <w:rPr>
-          <w:szCs w:val="24"/>
-          <w:u w:val="single"/>
-        </w:rPr>
-        <w:pict w14:anchorId="21039A70">
-          <v:shape id="_x0000_i1026" type="#_x0000_t75" style="width:467.05pt;height:152.9pt">
-            <v:imagedata r:id="rId8" o:title="Week6CodeLegoMain"/>
-          </v:shape>
-        </w:pict>
-      </w:r>
-    </w:p>
-    <w:p>
-      <w:pPr>
-        <w:rPr>
-          <w:szCs w:val="24"/>
-          <w:u w:val="single"/>
-        </w:rPr>
-      </w:pPr>
-    </w:p>
-    <w:p>
-      <w:pPr>
-        <w:rPr>
-          <w:szCs w:val="24"/>
-          <w:u w:val="single"/>
-        </w:rPr>
-      </w:pPr>
-      <w:proofErr w:type="spellStart"/>
-      <w:r>
-        <w:rPr>
-          <w:szCs w:val="24"/>
-          <w:u w:val="single"/>
-        </w:rPr>
-        <w:t>DBConnection</w:t>
-      </w:r>
-      <w:proofErr w:type="spellEnd"/>
-      <w:r>
-        <w:rPr>
-          <w:szCs w:val="24"/>
-          <w:u w:val="single"/>
-        </w:rPr>
-        <w:t xml:space="preserve"> Code:</w:t>
-      </w:r>
-    </w:p>
-    <w:p>
-      <w:pPr>
-        <w:rPr>
-          <w:szCs w:val="24"/>
-          <w:u w:val="single"/>
-        </w:rPr>
-      </w:pPr>
-      <w:r>
-        <w:rPr>
-          <w:szCs w:val="24"/>
-          <w:u w:val="single"/>
-        </w:rPr>
-        <w:pict w14:anchorId="34CB7C20">
-          <v:shape id="_x0000_i1027" type="#_x0000_t75" style="width:439.95pt;height:281.9pt">
-            <v:imagedata r:id="rId9" o:title="Week6CodeLegoDB"/>
-          </v:shape>
-        </w:pict>
-      </w:r>
+          <w:noProof/>
+          <w:szCs w:val="24"/>
+          <w:u w:val="single"/>
+        </w:rPr>
+        <w:drawing>
+          <wp:inline distT="0" distB="0" distL="0" distR="0" wp14:anchorId="21039A70" wp14:editId="41E1210C">
+            <wp:extent cx="5934075" cy="1943100"/>
+            <wp:effectExtent l="0" t="0" r="0" b="0"/>
+            <wp:docPr id="2" name="Picture 2"/>
+            <wp:cNvGraphicFramePr>
+              <a:graphicFrameLocks xmlns:a="http://schemas.openxmlformats.org/drawingml/2006/main" noChangeAspect="1"/>
+            </wp:cNvGraphicFramePr>
+            <a:graphic xmlns:a="http://schemas.openxmlformats.org/drawingml/2006/main">
+              <a:graphicData uri="http://schemas.openxmlformats.org/drawingml/2006/picture">
+                <pic:pic xmlns:pic="http://schemas.openxmlformats.org/drawingml/2006/picture">
+                  <pic:nvPicPr>
+                    <pic:cNvPr id="0" name="Picture 2"/>
+                    <pic:cNvPicPr>
+                      <a:picLocks noChangeAspect="1" noChangeArrowheads="1"/>
+                    </pic:cNvPicPr>
+                  </pic:nvPicPr>
+                  <pic:blipFill>
+                    <a:blip r:embed="rId8">
+                      <a:extLst>
+                        <a:ext uri="{28A0092B-C50C-407E-A947-70E740481C1C}">
+                          <a14:useLocalDpi xmlns:a14="http://schemas.microsoft.com/office/drawing/2010/main" val="0"/>
+                        </a:ext>
+                      </a:extLst>
+                    </a:blip>
+                    <a:srcRect/>
+                    <a:stretch>
+                      <a:fillRect/>
+                    </a:stretch>
+                  </pic:blipFill>
+                  <pic:spPr bwMode="auto">
+                    <a:xfrm>
+                      <a:off x="0" y="0"/>
+                      <a:ext cx="5934075" cy="1943100"/>
+                    </a:xfrm>
+                    <a:prstGeom prst="rect">
+                      <a:avLst/>
+                    </a:prstGeom>
+                    <a:noFill/>
+                    <a:ln>
+                      <a:noFill/>
+                    </a:ln>
+                  </pic:spPr>
+                </pic:pic>
+              </a:graphicData>
+            </a:graphic>
+          </wp:inline>
+        </w:drawing>
+      </w:r>
+    </w:p>
+    <w:p>
+      <w:pPr>
+        <w:rPr>
+          <w:szCs w:val="24"/>
+          <w:u w:val="single"/>
+        </w:rPr>
+      </w:pPr>
+    </w:p>
+    <w:p>
+      <w:pPr>
+        <w:rPr>
+          <w:szCs w:val="24"/>
+          <w:u w:val="single"/>
+        </w:rPr>
+      </w:pPr>
+    </w:p>
+    <w:p>
+      <w:pPr>
+        <w:rPr>
+          <w:szCs w:val="24"/>
+          <w:u w:val="single"/>
+        </w:rPr>
+      </w:pPr>
+    </w:p>
+    <w:p>
+      <w:pPr>
+        <w:rPr>
+          <w:szCs w:val="24"/>
+          <w:u w:val="single"/>
+        </w:rPr>
+      </w:pPr>
+      <w:r>
+        <w:rPr>
+          <w:szCs w:val="24"/>
+          <w:u w:val="single"/>
+        </w:rPr>
+        <w:lastRenderedPageBreak/>
+        <w:t>DBConnection Code:</w:t>
+      </w:r>
+    </w:p>
+    <w:p>
+      <w:pPr>
+        <w:rPr>
+          <w:szCs w:val="24"/>
+          <w:u w:val="single"/>
+        </w:rPr>
+      </w:pPr>
+      <w:r>
+        <w:rPr>
+          <w:noProof/>
+          <w:szCs w:val="24"/>
+          <w:u w:val="single"/>
+        </w:rPr>
+        <w:drawing>
+          <wp:inline distT="0" distB="0" distL="0" distR="0" wp14:anchorId="34CB7C20" wp14:editId="246DC0C8">
+            <wp:extent cx="5581650" cy="3581400"/>
+            <wp:effectExtent l="0" t="0" r="0" b="0"/>
+            <wp:docPr id="3" name="Picture 3"/>
+            <wp:cNvGraphicFramePr>
+              <a:graphicFrameLocks xmlns:a="http://schemas.openxmlformats.org/drawingml/2006/main" noChangeAspect="1"/>
+            </wp:cNvGraphicFramePr>
+            <a:graphic xmlns:a="http://schemas.openxmlformats.org/drawingml/2006/main">
+              <a:graphicData uri="http://schemas.openxmlformats.org/drawingml/2006/picture">
+                <pic:pic xmlns:pic="http://schemas.openxmlformats.org/drawingml/2006/picture">
+                  <pic:nvPicPr>
+                    <pic:cNvPr id="0" name="Picture 3"/>
+                    <pic:cNvPicPr>
+                      <a:picLocks noChangeAspect="1" noChangeArrowheads="1"/>
+                    </pic:cNvPicPr>
+                  </pic:nvPicPr>
+                  <pic:blipFill>
+                    <a:blip r:embed="rId9">
+                      <a:extLst>
+                        <a:ext uri="{28A0092B-C50C-407E-A947-70E740481C1C}">
+                          <a14:useLocalDpi xmlns:a14="http://schemas.microsoft.com/office/drawing/2010/main" val="0"/>
+                        </a:ext>
+                      </a:extLst>
+                    </a:blip>
+                    <a:srcRect/>
+                    <a:stretch>
+                      <a:fillRect/>
+                    </a:stretch>
+                  </pic:blipFill>
+                  <pic:spPr bwMode="auto">
+                    <a:xfrm>
+                      <a:off x="0" y="0"/>
+                      <a:ext cx="5581650" cy="3581400"/>
+                    </a:xfrm>
+                    <a:prstGeom prst="rect">
+                      <a:avLst/>
+                    </a:prstGeom>
+                    <a:noFill/>
+                    <a:ln>
+                      <a:noFill/>
+                    </a:ln>
+                  </pic:spPr>
+                </pic:pic>
+              </a:graphicData>
+            </a:graphic>
+          </wp:inline>
+        </w:drawing>
+      </w:r>
+    </w:p>
+    <w:p>
+      <w:pPr>
+        <w:rPr>
+          <w:szCs w:val="24"/>
+          <w:u w:val="single"/>
+        </w:rPr>
+      </w:pPr>
+    </w:p>
+    <w:p>
+      <w:pPr>
+        <w:rPr>
+          <w:szCs w:val="24"/>
+          <w:u w:val="single"/>
+        </w:rPr>
+      </w:pPr>
+    </w:p>
+    <w:p>
+      <w:pPr>
+        <w:rPr>
+          <w:szCs w:val="24"/>
+          <w:u w:val="single"/>
+        </w:rPr>
+      </w:pPr>
+    </w:p>
+    <w:p>
+      <w:pPr>
+        <w:rPr>
+          <w:szCs w:val="24"/>
+          <w:u w:val="single"/>
+        </w:rPr>
+      </w:pPr>
+    </w:p>
+    <w:p>
+      <w:pPr>
+        <w:rPr>
+          <w:szCs w:val="24"/>
+          <w:u w:val="single"/>
+        </w:rPr>
+      </w:pPr>
+    </w:p>
+    <w:p>
+      <w:pPr>
+        <w:rPr>
+          <w:szCs w:val="24"/>
+          <w:u w:val="single"/>
+        </w:rPr>
+      </w:pPr>
+    </w:p>
+    <w:p>
+      <w:pPr>
+        <w:rPr>
+          <w:szCs w:val="24"/>
+          <w:u w:val="single"/>
+        </w:rPr>
+      </w:pPr>
+    </w:p>
+    <w:p>
+      <w:pPr>
+        <w:rPr>
+          <w:szCs w:val="24"/>
+          <w:u w:val="single"/>
+        </w:rPr>
+      </w:pPr>
+    </w:p>
+    <w:p>
+      <w:pPr>
+        <w:rPr>
+          <w:szCs w:val="24"/>
+          <w:u w:val="single"/>
+        </w:rPr>
+      </w:pPr>
+    </w:p>
+    <w:p>
+      <w:pPr>
+        <w:rPr>
+          <w:szCs w:val="24"/>
+          <w:u w:val="single"/>
+        </w:rPr>
+      </w:pPr>
     </w:p>
     <w:p>
       <w:pPr>
@@ -939,17 +1281,59 @@
       </w:pPr>
       <w:r>
         <w:rPr>
-          <w:szCs w:val="24"/>
-          <w:u w:val="single"/>
-        </w:rPr>
-        <w:pict w14:anchorId="55AA2C7B">
-          <v:shape id="_x0000_i1054" type="#_x0000_t75" style="width:396pt;height:249.2pt">
-            <v:imagedata r:id="rId10" o:title="Week6CodeLegoMainMenu"/>
-          </v:shape>
-        </w:pict>
-      </w:r>
-      <w:bookmarkStart w:id="0" w:name="_GoBack"/>
-      <w:bookmarkEnd w:id="0"/>
+          <w:noProof/>
+          <w:szCs w:val="24"/>
+          <w:u w:val="single"/>
+        </w:rPr>
+        <w:drawing>
+          <wp:inline distT="0" distB="0" distL="0" distR="0" wp14:anchorId="55AA2C7B" wp14:editId="2938FBF9">
+            <wp:extent cx="5029200" cy="3162300"/>
+            <wp:effectExtent l="0" t="0" r="0" b="0"/>
+            <wp:docPr id="4" name="Picture 4"/>
+            <wp:cNvGraphicFramePr>
+              <a:graphicFrameLocks xmlns:a="http://schemas.openxmlformats.org/drawingml/2006/main" noChangeAspect="1"/>
+            </wp:cNvGraphicFramePr>
+            <a:graphic xmlns:a="http://schemas.openxmlformats.org/drawingml/2006/main">
+              <a:graphicData uri="http://schemas.openxmlformats.org/drawingml/2006/picture">
+                <pic:pic xmlns:pic="http://schemas.openxmlformats.org/drawingml/2006/picture">
+                  <pic:nvPicPr>
+                    <pic:cNvPr id="0" name="Picture 4"/>
+                    <pic:cNvPicPr>
+                      <a:picLocks noChangeAspect="1" noChangeArrowheads="1"/>
+                    </pic:cNvPicPr>
+                  </pic:nvPicPr>
+                  <pic:blipFill>
+                    <a:blip r:embed="rId10" cstate="print">
+                      <a:extLst>
+                        <a:ext uri="{28A0092B-C50C-407E-A947-70E740481C1C}">
+                          <a14:useLocalDpi xmlns:a14="http://schemas.microsoft.com/office/drawing/2010/main" val="0"/>
+                        </a:ext>
+                      </a:extLst>
+                    </a:blip>
+                    <a:srcRect/>
+                    <a:stretch>
+                      <a:fillRect/>
+                    </a:stretch>
+                  </pic:blipFill>
+                  <pic:spPr bwMode="auto">
+                    <a:xfrm>
+                      <a:off x="0" y="0"/>
+                      <a:ext cx="5029200" cy="3162300"/>
+                    </a:xfrm>
+                    <a:prstGeom prst="rect">
+                      <a:avLst/>
+                    </a:prstGeom>
+                    <a:noFill/>
+                    <a:ln>
+                      <a:noFill/>
+                    </a:ln>
+                  </pic:spPr>
+                </pic:pic>
+              </a:graphicData>
+            </a:graphic>
+          </wp:inline>
+        </w:drawing>
+      </w:r>
     </w:p>
     <w:p>
       <w:pPr>
@@ -1013,36 +1397,124 @@
       <w:r>
         <w:rPr>
           <w:i/>
-          <w:szCs w:val="24"/>
-          <w:u w:val="single"/>
-        </w:rPr>
-        <w:pict w14:anchorId="7D200A36">
-          <v:shape id="_x0000_i1028" type="#_x0000_t75" style="width:410.5pt;height:302.5pt">
-            <v:imagedata r:id="rId11" o:title="Week6CodeCustomer1"/>
-          </v:shape>
-        </w:pict>
-      </w:r>
-    </w:p>
-    <w:p>
-      <w:pPr>
-        <w:rPr>
-          <w:i/>
-          <w:szCs w:val="24"/>
-          <w:u w:val="single"/>
-        </w:rPr>
-      </w:pPr>
-      <w:r>
-        <w:rPr>
-          <w:i/>
+          <w:noProof/>
+          <w:szCs w:val="24"/>
+          <w:u w:val="single"/>
+        </w:rPr>
+        <w:drawing>
+          <wp:inline distT="0" distB="0" distL="0" distR="0" wp14:anchorId="7D200A36" wp14:editId="06D4194F">
+            <wp:extent cx="5210175" cy="3838575"/>
+            <wp:effectExtent l="0" t="0" r="0" b="0"/>
+            <wp:docPr id="5" name="Picture 5"/>
+            <wp:cNvGraphicFramePr>
+              <a:graphicFrameLocks xmlns:a="http://schemas.openxmlformats.org/drawingml/2006/main" noChangeAspect="1"/>
+            </wp:cNvGraphicFramePr>
+            <a:graphic xmlns:a="http://schemas.openxmlformats.org/drawingml/2006/main">
+              <a:graphicData uri="http://schemas.openxmlformats.org/drawingml/2006/picture">
+                <pic:pic xmlns:pic="http://schemas.openxmlformats.org/drawingml/2006/picture">
+                  <pic:nvPicPr>
+                    <pic:cNvPr id="0" name="Picture 5"/>
+                    <pic:cNvPicPr>
+                      <a:picLocks noChangeAspect="1" noChangeArrowheads="1"/>
+                    </pic:cNvPicPr>
+                  </pic:nvPicPr>
+                  <pic:blipFill>
+                    <a:blip r:embed="rId11" cstate="print">
+                      <a:extLst>
+                        <a:ext uri="{28A0092B-C50C-407E-A947-70E740481C1C}">
+                          <a14:useLocalDpi xmlns:a14="http://schemas.microsoft.com/office/drawing/2010/main" val="0"/>
+                        </a:ext>
+                      </a:extLst>
+                    </a:blip>
+                    <a:srcRect/>
+                    <a:stretch>
+                      <a:fillRect/>
+                    </a:stretch>
+                  </pic:blipFill>
+                  <pic:spPr bwMode="auto">
+                    <a:xfrm>
+                      <a:off x="0" y="0"/>
+                      <a:ext cx="5210175" cy="3838575"/>
+                    </a:xfrm>
+                    <a:prstGeom prst="rect">
+                      <a:avLst/>
+                    </a:prstGeom>
+                    <a:noFill/>
+                    <a:ln>
+                      <a:noFill/>
+                    </a:ln>
+                  </pic:spPr>
+                </pic:pic>
+              </a:graphicData>
+            </a:graphic>
+          </wp:inline>
+        </w:drawing>
+      </w:r>
+    </w:p>
+    <w:p>
+      <w:pPr>
+        <w:rPr>
+          <w:i/>
+          <w:szCs w:val="24"/>
+          <w:u w:val="single"/>
+        </w:rPr>
+      </w:pPr>
+      <w:r>
+        <w:rPr>
+          <w:i/>
+          <w:noProof/>
           <w:szCs w:val="24"/>
           <w:u w:val="single"/>
         </w:rPr>
         <w:lastRenderedPageBreak/>
-        <w:pict w14:anchorId="5358B389">
-          <v:shape id="_x0000_i1029" type="#_x0000_t75" style="width:468pt;height:587.2pt">
-            <v:imagedata r:id="rId12" o:title="Week6CodeCustomer1-2"/>
-          </v:shape>
-        </w:pict>
+        <w:drawing>
+          <wp:inline distT="0" distB="0" distL="0" distR="0" wp14:anchorId="5358B389" wp14:editId="3E6557EC">
+            <wp:extent cx="5943600" cy="7458075"/>
+            <wp:effectExtent l="0" t="0" r="0" b="0"/>
+            <wp:docPr id="6" name="Picture 6"/>
+            <wp:cNvGraphicFramePr>
+              <a:graphicFrameLocks xmlns:a="http://schemas.openxmlformats.org/drawingml/2006/main" noChangeAspect="1"/>
+            </wp:cNvGraphicFramePr>
+            <a:graphic xmlns:a="http://schemas.openxmlformats.org/drawingml/2006/main">
+              <a:graphicData uri="http://schemas.openxmlformats.org/drawingml/2006/picture">
+                <pic:pic xmlns:pic="http://schemas.openxmlformats.org/drawingml/2006/picture">
+                  <pic:nvPicPr>
+                    <pic:cNvPr id="0" name="Picture 6"/>
+                    <pic:cNvPicPr>
+                      <a:picLocks noChangeAspect="1" noChangeArrowheads="1"/>
+                    </pic:cNvPicPr>
+                  </pic:nvPicPr>
+                  <pic:blipFill>
+                    <a:blip r:embed="rId12">
+                      <a:extLst>
+                        <a:ext uri="{28A0092B-C50C-407E-A947-70E740481C1C}">
+                          <a14:useLocalDpi xmlns:a14="http://schemas.microsoft.com/office/drawing/2010/main" val="0"/>
+                        </a:ext>
+                      </a:extLst>
+                    </a:blip>
+                    <a:srcRect/>
+                    <a:stretch>
+                      <a:fillRect/>
+                    </a:stretch>
+                  </pic:blipFill>
+                  <pic:spPr bwMode="auto">
+                    <a:xfrm>
+                      <a:off x="0" y="0"/>
+                      <a:ext cx="5943600" cy="7458075"/>
+                    </a:xfrm>
+                    <a:prstGeom prst="rect">
+                      <a:avLst/>
+                    </a:prstGeom>
+                    <a:noFill/>
+                    <a:ln>
+                      <a:noFill/>
+                    </a:ln>
+                  </pic:spPr>
+                </pic:pic>
+              </a:graphicData>
+            </a:graphic>
+          </wp:inline>
+        </w:drawing>
       </w:r>
     </w:p>
     <w:p>
@@ -1071,14 +1543,58 @@
       </w:r>
       <w:r>
         <w:rPr>
-          <w:szCs w:val="24"/>
-          <w:u w:val="single"/>
-        </w:rPr>
-        <w:pict w14:anchorId="6E63226D">
-          <v:shape id="_x0000_i1030" type="#_x0000_t75" style="width:468pt;height:425.45pt">
-            <v:imagedata r:id="rId13" o:title="Week6CodeCustomer2"/>
-          </v:shape>
-        </w:pict>
+          <w:noProof/>
+          <w:szCs w:val="24"/>
+          <w:u w:val="single"/>
+        </w:rPr>
+        <w:drawing>
+          <wp:inline distT="0" distB="0" distL="0" distR="0" wp14:anchorId="6E63226D" wp14:editId="57032048">
+            <wp:extent cx="5943600" cy="5410200"/>
+            <wp:effectExtent l="0" t="0" r="0" b="0"/>
+            <wp:docPr id="7" name="Picture 7"/>
+            <wp:cNvGraphicFramePr>
+              <a:graphicFrameLocks xmlns:a="http://schemas.openxmlformats.org/drawingml/2006/main" noChangeAspect="1"/>
+            </wp:cNvGraphicFramePr>
+            <a:graphic xmlns:a="http://schemas.openxmlformats.org/drawingml/2006/main">
+              <a:graphicData uri="http://schemas.openxmlformats.org/drawingml/2006/picture">
+                <pic:pic xmlns:pic="http://schemas.openxmlformats.org/drawingml/2006/picture">
+                  <pic:nvPicPr>
+                    <pic:cNvPr id="0" name="Picture 7"/>
+                    <pic:cNvPicPr>
+                      <a:picLocks noChangeAspect="1" noChangeArrowheads="1"/>
+                    </pic:cNvPicPr>
+                  </pic:nvPicPr>
+                  <pic:blipFill>
+                    <a:blip r:embed="rId13">
+                      <a:extLst>
+                        <a:ext uri="{28A0092B-C50C-407E-A947-70E740481C1C}">
+                          <a14:useLocalDpi xmlns:a14="http://schemas.microsoft.com/office/drawing/2010/main" val="0"/>
+                        </a:ext>
+                      </a:extLst>
+                    </a:blip>
+                    <a:srcRect/>
+                    <a:stretch>
+                      <a:fillRect/>
+                    </a:stretch>
+                  </pic:blipFill>
+                  <pic:spPr bwMode="auto">
+                    <a:xfrm>
+                      <a:off x="0" y="0"/>
+                      <a:ext cx="5943600" cy="5410200"/>
+                    </a:xfrm>
+                    <a:prstGeom prst="rect">
+                      <a:avLst/>
+                    </a:prstGeom>
+                    <a:noFill/>
+                    <a:ln>
+                      <a:noFill/>
+                    </a:ln>
+                  </pic:spPr>
+                </pic:pic>
+              </a:graphicData>
+            </a:graphic>
+          </wp:inline>
+        </w:drawing>
       </w:r>
     </w:p>
     <w:p>
@@ -1098,14 +1614,58 @@
       </w:r>
       <w:r>
         <w:rPr>
-          <w:szCs w:val="24"/>
-          <w:u w:val="single"/>
-        </w:rPr>
-        <w:pict w14:anchorId="65C72E2B">
-          <v:shape id="_x0000_i1031" type="#_x0000_t75" style="width:468pt;height:603.1pt">
-            <v:imagedata r:id="rId14" o:title="Week6CodeCustomer3"/>
-          </v:shape>
-        </w:pict>
+          <w:noProof/>
+          <w:szCs w:val="24"/>
+          <w:u w:val="single"/>
+        </w:rPr>
+        <w:drawing>
+          <wp:inline distT="0" distB="0" distL="0" distR="0" wp14:anchorId="65C72E2B" wp14:editId="112835CC">
+            <wp:extent cx="5943600" cy="7658100"/>
+            <wp:effectExtent l="0" t="0" r="0" b="0"/>
+            <wp:docPr id="8" name="Picture 8"/>
+            <wp:cNvGraphicFramePr>
+              <a:graphicFrameLocks xmlns:a="http://schemas.openxmlformats.org/drawingml/2006/main" noChangeAspect="1"/>
+            </wp:cNvGraphicFramePr>
+            <a:graphic xmlns:a="http://schemas.openxmlformats.org/drawingml/2006/main">
+              <a:graphicData uri="http://schemas.openxmlformats.org/drawingml/2006/picture">
+                <pic:pic xmlns:pic="http://schemas.openxmlformats.org/drawingml/2006/picture">
+                  <pic:nvPicPr>
+                    <pic:cNvPr id="0" name="Picture 8"/>
+                    <pic:cNvPicPr>
+                      <a:picLocks noChangeAspect="1" noChangeArrowheads="1"/>
+                    </pic:cNvPicPr>
+                  </pic:nvPicPr>
+                  <pic:blipFill>
+                    <a:blip r:embed="rId14">
+                      <a:extLst>
+                        <a:ext uri="{28A0092B-C50C-407E-A947-70E740481C1C}">
+                          <a14:useLocalDpi xmlns:a14="http://schemas.microsoft.com/office/drawing/2010/main" val="0"/>
+                        </a:ext>
+                      </a:extLst>
+                    </a:blip>
+                    <a:srcRect/>
+                    <a:stretch>
+                      <a:fillRect/>
+                    </a:stretch>
+                  </pic:blipFill>
+                  <pic:spPr bwMode="auto">
+                    <a:xfrm>
+                      <a:off x="0" y="0"/>
+                      <a:ext cx="5943600" cy="7658100"/>
+                    </a:xfrm>
+                    <a:prstGeom prst="rect">
+                      <a:avLst/>
+                    </a:prstGeom>
+                    <a:noFill/>
+                    <a:ln>
+                      <a:noFill/>
+                    </a:ln>
+                  </pic:spPr>
+                </pic:pic>
+              </a:graphicData>
+            </a:graphic>
+          </wp:inline>
+        </w:drawing>
       </w:r>
     </w:p>
     <w:p>
@@ -1157,33 +1717,121 @@
       <w:r>
         <w:rPr>
           <w:i/>
-          <w:szCs w:val="24"/>
-        </w:rPr>
-        <w:pict w14:anchorId="6870ABA1">
-          <v:shape id="_x0000_i1032" type="#_x0000_t75" style="width:467.55pt;height:380.1pt">
-            <v:imagedata r:id="rId15" o:title="Menu1"/>
-          </v:shape>
-        </w:pict>
-      </w:r>
-    </w:p>
-    <w:p>
-      <w:pPr>
-        <w:rPr>
-          <w:i/>
-          <w:szCs w:val="24"/>
-        </w:rPr>
-      </w:pPr>
-      <w:r>
-        <w:rPr>
-          <w:i/>
+          <w:noProof/>
+          <w:szCs w:val="24"/>
+        </w:rPr>
+        <w:drawing>
+          <wp:inline distT="0" distB="0" distL="0" distR="0" wp14:anchorId="6870ABA1" wp14:editId="46A81158">
+            <wp:extent cx="5943600" cy="4829175"/>
+            <wp:effectExtent l="0" t="0" r="0" b="0"/>
+            <wp:docPr id="9" name="Picture 9"/>
+            <wp:cNvGraphicFramePr>
+              <a:graphicFrameLocks xmlns:a="http://schemas.openxmlformats.org/drawingml/2006/main" noChangeAspect="1"/>
+            </wp:cNvGraphicFramePr>
+            <a:graphic xmlns:a="http://schemas.openxmlformats.org/drawingml/2006/main">
+              <a:graphicData uri="http://schemas.openxmlformats.org/drawingml/2006/picture">
+                <pic:pic xmlns:pic="http://schemas.openxmlformats.org/drawingml/2006/picture">
+                  <pic:nvPicPr>
+                    <pic:cNvPr id="0" name="Picture 9"/>
+                    <pic:cNvPicPr>
+                      <a:picLocks noChangeAspect="1" noChangeArrowheads="1"/>
+                    </pic:cNvPicPr>
+                  </pic:nvPicPr>
+                  <pic:blipFill>
+                    <a:blip r:embed="rId15">
+                      <a:extLst>
+                        <a:ext uri="{28A0092B-C50C-407E-A947-70E740481C1C}">
+                          <a14:useLocalDpi xmlns:a14="http://schemas.microsoft.com/office/drawing/2010/main" val="0"/>
+                        </a:ext>
+                      </a:extLst>
+                    </a:blip>
+                    <a:srcRect/>
+                    <a:stretch>
+                      <a:fillRect/>
+                    </a:stretch>
+                  </pic:blipFill>
+                  <pic:spPr bwMode="auto">
+                    <a:xfrm>
+                      <a:off x="0" y="0"/>
+                      <a:ext cx="5943600" cy="4829175"/>
+                    </a:xfrm>
+                    <a:prstGeom prst="rect">
+                      <a:avLst/>
+                    </a:prstGeom>
+                    <a:noFill/>
+                    <a:ln>
+                      <a:noFill/>
+                    </a:ln>
+                  </pic:spPr>
+                </pic:pic>
+              </a:graphicData>
+            </a:graphic>
+          </wp:inline>
+        </w:drawing>
+      </w:r>
+    </w:p>
+    <w:p>
+      <w:pPr>
+        <w:rPr>
+          <w:i/>
+          <w:szCs w:val="24"/>
+        </w:rPr>
+      </w:pPr>
+      <w:r>
+        <w:rPr>
+          <w:i/>
+          <w:noProof/>
           <w:szCs w:val="24"/>
         </w:rPr>
         <w:lastRenderedPageBreak/>
-        <w:pict w14:anchorId="488C1E55">
-          <v:shape id="_x0000_i1033" type="#_x0000_t75" style="width:468pt;height:627.45pt">
-            <v:imagedata r:id="rId16" o:title="Menu2"/>
-          </v:shape>
-        </w:pict>
+        <w:drawing>
+          <wp:inline distT="0" distB="0" distL="0" distR="0" wp14:anchorId="488C1E55" wp14:editId="5BB8F6AA">
+            <wp:extent cx="5943600" cy="7972425"/>
+            <wp:effectExtent l="0" t="0" r="0" b="0"/>
+            <wp:docPr id="10" name="Picture 10"/>
+            <wp:cNvGraphicFramePr>
+              <a:graphicFrameLocks xmlns:a="http://schemas.openxmlformats.org/drawingml/2006/main" noChangeAspect="1"/>
+            </wp:cNvGraphicFramePr>
+            <a:graphic xmlns:a="http://schemas.openxmlformats.org/drawingml/2006/main">
+              <a:graphicData uri="http://schemas.openxmlformats.org/drawingml/2006/picture">
+                <pic:pic xmlns:pic="http://schemas.openxmlformats.org/drawingml/2006/picture">
+                  <pic:nvPicPr>
+                    <pic:cNvPr id="0" name="Picture 10"/>
+                    <pic:cNvPicPr>
+                      <a:picLocks noChangeAspect="1" noChangeArrowheads="1"/>
+                    </pic:cNvPicPr>
+                  </pic:nvPicPr>
+                  <pic:blipFill>
+                    <a:blip r:embed="rId16">
+                      <a:extLst>
+                        <a:ext uri="{28A0092B-C50C-407E-A947-70E740481C1C}">
+                          <a14:useLocalDpi xmlns:a14="http://schemas.microsoft.com/office/drawing/2010/main" val="0"/>
+                        </a:ext>
+                      </a:extLst>
+                    </a:blip>
+                    <a:srcRect/>
+                    <a:stretch>
+                      <a:fillRect/>
+                    </a:stretch>
+                  </pic:blipFill>
+                  <pic:spPr bwMode="auto">
+                    <a:xfrm>
+                      <a:off x="0" y="0"/>
+                      <a:ext cx="5943600" cy="7972425"/>
+                    </a:xfrm>
+                    <a:prstGeom prst="rect">
+                      <a:avLst/>
+                    </a:prstGeom>
+                    <a:noFill/>
+                    <a:ln>
+                      <a:noFill/>
+                    </a:ln>
+                  </pic:spPr>
+                </pic:pic>
+              </a:graphicData>
+            </a:graphic>
+          </wp:inline>
+        </w:drawing>
       </w:r>
     </w:p>
     <w:p>
@@ -1212,13 +1860,57 @@
       <w:r>
         <w:rPr>
           <w:i/>
-          <w:szCs w:val="24"/>
-        </w:rPr>
-        <w:pict w14:anchorId="703B6A04">
-          <v:shape id="_x0000_i1034" type="#_x0000_t75" style="width:468pt;height:455.85pt">
-            <v:imagedata r:id="rId17" o:title="Dao"/>
-          </v:shape>
-        </w:pict>
+          <w:noProof/>
+          <w:szCs w:val="24"/>
+        </w:rPr>
+        <w:drawing>
+          <wp:inline distT="0" distB="0" distL="0" distR="0" wp14:anchorId="703B6A04" wp14:editId="6259F577">
+            <wp:extent cx="5943600" cy="5791200"/>
+            <wp:effectExtent l="0" t="0" r="0" b="0"/>
+            <wp:docPr id="11" name="Picture 11"/>
+            <wp:cNvGraphicFramePr>
+              <a:graphicFrameLocks xmlns:a="http://schemas.openxmlformats.org/drawingml/2006/main" noChangeAspect="1"/>
+            </wp:cNvGraphicFramePr>
+            <a:graphic xmlns:a="http://schemas.openxmlformats.org/drawingml/2006/main">
+              <a:graphicData uri="http://schemas.openxmlformats.org/drawingml/2006/picture">
+                <pic:pic xmlns:pic="http://schemas.openxmlformats.org/drawingml/2006/picture">
+                  <pic:nvPicPr>
+                    <pic:cNvPr id="0" name="Picture 11"/>
+                    <pic:cNvPicPr>
+                      <a:picLocks noChangeAspect="1" noChangeArrowheads="1"/>
+                    </pic:cNvPicPr>
+                  </pic:nvPicPr>
+                  <pic:blipFill>
+                    <a:blip r:embed="rId17">
+                      <a:extLst>
+                        <a:ext uri="{28A0092B-C50C-407E-A947-70E740481C1C}">
+                          <a14:useLocalDpi xmlns:a14="http://schemas.microsoft.com/office/drawing/2010/main" val="0"/>
+                        </a:ext>
+                      </a:extLst>
+                    </a:blip>
+                    <a:srcRect/>
+                    <a:stretch>
+                      <a:fillRect/>
+                    </a:stretch>
+                  </pic:blipFill>
+                  <pic:spPr bwMode="auto">
+                    <a:xfrm>
+                      <a:off x="0" y="0"/>
+                      <a:ext cx="5943600" cy="5791200"/>
+                    </a:xfrm>
+                    <a:prstGeom prst="rect">
+                      <a:avLst/>
+                    </a:prstGeom>
+                    <a:noFill/>
+                    <a:ln>
+                      <a:noFill/>
+                    </a:ln>
+                  </pic:spPr>
+                </pic:pic>
+              </a:graphicData>
+            </a:graphic>
+          </wp:inline>
+        </w:drawing>
       </w:r>
     </w:p>
     <w:p>
@@ -1303,13 +1995,57 @@
       <w:r>
         <w:rPr>
           <w:i/>
-          <w:szCs w:val="24"/>
-        </w:rPr>
-        <w:pict w14:anchorId="6E6C8A4B">
-          <v:shape id="_x0000_i1035" type="#_x0000_t75" style="width:468pt;height:497pt">
-            <v:imagedata r:id="rId18" o:title="Entity"/>
-          </v:shape>
-        </w:pict>
+          <w:noProof/>
+          <w:szCs w:val="24"/>
+        </w:rPr>
+        <w:drawing>
+          <wp:inline distT="0" distB="0" distL="0" distR="0" wp14:anchorId="6E6C8A4B" wp14:editId="65084E9B">
+            <wp:extent cx="5943600" cy="6315075"/>
+            <wp:effectExtent l="0" t="0" r="0" b="0"/>
+            <wp:docPr id="12" name="Picture 12"/>
+            <wp:cNvGraphicFramePr>
+              <a:graphicFrameLocks xmlns:a="http://schemas.openxmlformats.org/drawingml/2006/main" noChangeAspect="1"/>
+            </wp:cNvGraphicFramePr>
+            <a:graphic xmlns:a="http://schemas.openxmlformats.org/drawingml/2006/main">
+              <a:graphicData uri="http://schemas.openxmlformats.org/drawingml/2006/picture">
+                <pic:pic xmlns:pic="http://schemas.openxmlformats.org/drawingml/2006/picture">
+                  <pic:nvPicPr>
+                    <pic:cNvPr id="0" name="Picture 12"/>
+                    <pic:cNvPicPr>
+                      <a:picLocks noChangeAspect="1" noChangeArrowheads="1"/>
+                    </pic:cNvPicPr>
+                  </pic:nvPicPr>
+                  <pic:blipFill>
+                    <a:blip r:embed="rId18">
+                      <a:extLst>
+                        <a:ext uri="{28A0092B-C50C-407E-A947-70E740481C1C}">
+                          <a14:useLocalDpi xmlns:a14="http://schemas.microsoft.com/office/drawing/2010/main" val="0"/>
+                        </a:ext>
+                      </a:extLst>
+                    </a:blip>
+                    <a:srcRect/>
+                    <a:stretch>
+                      <a:fillRect/>
+                    </a:stretch>
+                  </pic:blipFill>
+                  <pic:spPr bwMode="auto">
+                    <a:xfrm>
+                      <a:off x="0" y="0"/>
+                      <a:ext cx="5943600" cy="6315075"/>
+                    </a:xfrm>
+                    <a:prstGeom prst="rect">
+                      <a:avLst/>
+                    </a:prstGeom>
+                    <a:noFill/>
+                    <a:ln>
+                      <a:noFill/>
+                    </a:ln>
+                  </pic:spPr>
+                </pic:pic>
+              </a:graphicData>
+            </a:graphic>
+          </wp:inline>
+        </w:drawing>
       </w:r>
     </w:p>
     <w:p>
@@ -1393,11 +2129,54 @@
         <w:rPr>
           <w:noProof/>
         </w:rPr>
-        <w:pict w14:anchorId="3AE7B46D">
-          <v:shape id="_x0000_i1036" type="#_x0000_t75" style="width:468pt;height:439.5pt">
-            <v:imagedata r:id="rId19" o:title="Menu1"/>
-          </v:shape>
-        </w:pict>
+        <w:drawing>
+          <wp:inline distT="0" distB="0" distL="0" distR="0" wp14:anchorId="3AE7B46D" wp14:editId="7E34D7E9">
+            <wp:extent cx="5943600" cy="5581650"/>
+            <wp:effectExtent l="0" t="0" r="0" b="0"/>
+            <wp:docPr id="13" name="Picture 13"/>
+            <wp:cNvGraphicFramePr>
+              <a:graphicFrameLocks xmlns:a="http://schemas.openxmlformats.org/drawingml/2006/main" noChangeAspect="1"/>
+            </wp:cNvGraphicFramePr>
+            <a:graphic xmlns:a="http://schemas.openxmlformats.org/drawingml/2006/main">
+              <a:graphicData uri="http://schemas.openxmlformats.org/drawingml/2006/picture">
+                <pic:pic xmlns:pic="http://schemas.openxmlformats.org/drawingml/2006/picture">
+                  <pic:nvPicPr>
+                    <pic:cNvPr id="0" name="Picture 13"/>
+                    <pic:cNvPicPr>
+                      <a:picLocks noChangeAspect="1" noChangeArrowheads="1"/>
+                    </pic:cNvPicPr>
+                  </pic:nvPicPr>
+                  <pic:blipFill>
+                    <a:blip r:embed="rId19">
+                      <a:extLst>
+                        <a:ext uri="{28A0092B-C50C-407E-A947-70E740481C1C}">
+                          <a14:useLocalDpi xmlns:a14="http://schemas.microsoft.com/office/drawing/2010/main" val="0"/>
+                        </a:ext>
+                      </a:extLst>
+                    </a:blip>
+                    <a:srcRect/>
+                    <a:stretch>
+                      <a:fillRect/>
+                    </a:stretch>
+                  </pic:blipFill>
+                  <pic:spPr bwMode="auto">
+                    <a:xfrm>
+                      <a:off x="0" y="0"/>
+                      <a:ext cx="5943600" cy="5581650"/>
+                    </a:xfrm>
+                    <a:prstGeom prst="rect">
+                      <a:avLst/>
+                    </a:prstGeom>
+                    <a:noFill/>
+                    <a:ln>
+                      <a:noFill/>
+                    </a:ln>
+                  </pic:spPr>
+                </pic:pic>
+              </a:graphicData>
+            </a:graphic>
+          </wp:inline>
+        </w:drawing>
       </w:r>
     </w:p>
     <w:p>
@@ -1412,22 +2191,108 @@
           <w:noProof/>
         </w:rPr>
         <w:lastRenderedPageBreak/>
-        <w:pict w14:anchorId="1AC2A19F">
-          <v:shape id="_x0000_i1037" type="#_x0000_t75" style="width:445.1pt;height:647.05pt">
-            <v:imagedata r:id="rId20" o:title="Menu2"/>
-          </v:shape>
-        </w:pict>
+        <w:drawing>
+          <wp:inline distT="0" distB="0" distL="0" distR="0" wp14:anchorId="1AC2A19F" wp14:editId="2CFE0452">
+            <wp:extent cx="5648325" cy="8220075"/>
+            <wp:effectExtent l="0" t="0" r="0" b="0"/>
+            <wp:docPr id="14" name="Picture 14"/>
+            <wp:cNvGraphicFramePr>
+              <a:graphicFrameLocks xmlns:a="http://schemas.openxmlformats.org/drawingml/2006/main" noChangeAspect="1"/>
+            </wp:cNvGraphicFramePr>
+            <a:graphic xmlns:a="http://schemas.openxmlformats.org/drawingml/2006/main">
+              <a:graphicData uri="http://schemas.openxmlformats.org/drawingml/2006/picture">
+                <pic:pic xmlns:pic="http://schemas.openxmlformats.org/drawingml/2006/picture">
+                  <pic:nvPicPr>
+                    <pic:cNvPr id="0" name="Picture 14"/>
+                    <pic:cNvPicPr>
+                      <a:picLocks noChangeAspect="1" noChangeArrowheads="1"/>
+                    </pic:cNvPicPr>
+                  </pic:nvPicPr>
+                  <pic:blipFill>
+                    <a:blip r:embed="rId20">
+                      <a:extLst>
+                        <a:ext uri="{28A0092B-C50C-407E-A947-70E740481C1C}">
+                          <a14:useLocalDpi xmlns:a14="http://schemas.microsoft.com/office/drawing/2010/main" val="0"/>
+                        </a:ext>
+                      </a:extLst>
+                    </a:blip>
+                    <a:srcRect/>
+                    <a:stretch>
+                      <a:fillRect/>
+                    </a:stretch>
+                  </pic:blipFill>
+                  <pic:spPr bwMode="auto">
+                    <a:xfrm>
+                      <a:off x="0" y="0"/>
+                      <a:ext cx="5648325" cy="8220075"/>
+                    </a:xfrm>
+                    <a:prstGeom prst="rect">
+                      <a:avLst/>
+                    </a:prstGeom>
+                    <a:noFill/>
+                    <a:ln>
+                      <a:noFill/>
+                    </a:ln>
+                  </pic:spPr>
+                </pic:pic>
+              </a:graphicData>
+            </a:graphic>
+          </wp:inline>
+        </w:drawing>
       </w:r>
       <w:r>
         <w:rPr>
           <w:noProof/>
         </w:rPr>
         <w:lastRenderedPageBreak/>
-        <w:pict w14:anchorId="125C51E7">
-          <v:shape id="_x0000_i1038" type="#_x0000_t75" style="width:468pt;height:407.7pt">
-            <v:imagedata r:id="rId21" o:title="Menu3"/>
-          </v:shape>
-        </w:pict>
+        <w:drawing>
+          <wp:inline distT="0" distB="0" distL="0" distR="0" wp14:anchorId="125C51E7" wp14:editId="51227017">
+            <wp:extent cx="5943600" cy="5172075"/>
+            <wp:effectExtent l="0" t="0" r="0" b="0"/>
+            <wp:docPr id="15" name="Picture 15"/>
+            <wp:cNvGraphicFramePr>
+              <a:graphicFrameLocks xmlns:a="http://schemas.openxmlformats.org/drawingml/2006/main" noChangeAspect="1"/>
+            </wp:cNvGraphicFramePr>
+            <a:graphic xmlns:a="http://schemas.openxmlformats.org/drawingml/2006/main">
+              <a:graphicData uri="http://schemas.openxmlformats.org/drawingml/2006/picture">
+                <pic:pic xmlns:pic="http://schemas.openxmlformats.org/drawingml/2006/picture">
+                  <pic:nvPicPr>
+                    <pic:cNvPr id="0" name="Picture 15"/>
+                    <pic:cNvPicPr>
+                      <a:picLocks noChangeAspect="1" noChangeArrowheads="1"/>
+                    </pic:cNvPicPr>
+                  </pic:nvPicPr>
+                  <pic:blipFill>
+                    <a:blip r:embed="rId21">
+                      <a:extLst>
+                        <a:ext uri="{28A0092B-C50C-407E-A947-70E740481C1C}">
+                          <a14:useLocalDpi xmlns:a14="http://schemas.microsoft.com/office/drawing/2010/main" val="0"/>
+                        </a:ext>
+                      </a:extLst>
+                    </a:blip>
+                    <a:srcRect/>
+                    <a:stretch>
+                      <a:fillRect/>
+                    </a:stretch>
+                  </pic:blipFill>
+                  <pic:spPr bwMode="auto">
+                    <a:xfrm>
+                      <a:off x="0" y="0"/>
+                      <a:ext cx="5943600" cy="5172075"/>
+                    </a:xfrm>
+                    <a:prstGeom prst="rect">
+                      <a:avLst/>
+                    </a:prstGeom>
+                    <a:noFill/>
+                    <a:ln>
+                      <a:noFill/>
+                    </a:ln>
+                  </pic:spPr>
+                </pic:pic>
+              </a:graphicData>
+            </a:graphic>
+          </wp:inline>
+        </w:drawing>
       </w:r>
     </w:p>
     <w:p>
@@ -1536,13 +2401,57 @@
       <w:r>
         <w:rPr>
           <w:i/>
-          <w:szCs w:val="24"/>
-        </w:rPr>
-        <w:pict w14:anchorId="338BEB20">
-          <v:shape id="_x0000_i1039" type="#_x0000_t75" style="width:467.55pt;height:575.05pt">
-            <v:imagedata r:id="rId22" o:title="Dao"/>
-          </v:shape>
-        </w:pict>
+          <w:noProof/>
+          <w:szCs w:val="24"/>
+        </w:rPr>
+        <w:drawing>
+          <wp:inline distT="0" distB="0" distL="0" distR="0" wp14:anchorId="338BEB20" wp14:editId="16712B54">
+            <wp:extent cx="5934075" cy="7305675"/>
+            <wp:effectExtent l="0" t="0" r="0" b="0"/>
+            <wp:docPr id="16" name="Picture 16"/>
+            <wp:cNvGraphicFramePr>
+              <a:graphicFrameLocks xmlns:a="http://schemas.openxmlformats.org/drawingml/2006/main" noChangeAspect="1"/>
+            </wp:cNvGraphicFramePr>
+            <a:graphic xmlns:a="http://schemas.openxmlformats.org/drawingml/2006/main">
+              <a:graphicData uri="http://schemas.openxmlformats.org/drawingml/2006/picture">
+                <pic:pic xmlns:pic="http://schemas.openxmlformats.org/drawingml/2006/picture">
+                  <pic:nvPicPr>
+                    <pic:cNvPr id="0" name="Picture 16"/>
+                    <pic:cNvPicPr>
+                      <a:picLocks noChangeAspect="1" noChangeArrowheads="1"/>
+                    </pic:cNvPicPr>
+                  </pic:nvPicPr>
+                  <pic:blipFill>
+                    <a:blip r:embed="rId22">
+                      <a:extLst>
+                        <a:ext uri="{28A0092B-C50C-407E-A947-70E740481C1C}">
+                          <a14:useLocalDpi xmlns:a14="http://schemas.microsoft.com/office/drawing/2010/main" val="0"/>
+                        </a:ext>
+                      </a:extLst>
+                    </a:blip>
+                    <a:srcRect/>
+                    <a:stretch>
+                      <a:fillRect/>
+                    </a:stretch>
+                  </pic:blipFill>
+                  <pic:spPr bwMode="auto">
+                    <a:xfrm>
+                      <a:off x="0" y="0"/>
+                      <a:ext cx="5934075" cy="7305675"/>
+                    </a:xfrm>
+                    <a:prstGeom prst="rect">
+                      <a:avLst/>
+                    </a:prstGeom>
+                    <a:noFill/>
+                    <a:ln>
+                      <a:noFill/>
+                    </a:ln>
+                  </pic:spPr>
+                </pic:pic>
+              </a:graphicData>
+            </a:graphic>
+          </wp:inline>
+        </w:drawing>
       </w:r>
     </w:p>
     <w:p>
@@ -1587,13 +2496,57 @@
       <w:r>
         <w:rPr>
           <w:i/>
-          <w:szCs w:val="24"/>
-        </w:rPr>
-        <w:pict w14:anchorId="12714F98">
-          <v:shape id="_x0000_i1040" type="#_x0000_t75" style="width:342.7pt;height:597.95pt">
-            <v:imagedata r:id="rId23" o:title="Entity"/>
-          </v:shape>
-        </w:pict>
+          <w:noProof/>
+          <w:szCs w:val="24"/>
+        </w:rPr>
+        <w:drawing>
+          <wp:inline distT="0" distB="0" distL="0" distR="0" wp14:anchorId="12714F98" wp14:editId="3D0C4E2D">
+            <wp:extent cx="4352925" cy="7591425"/>
+            <wp:effectExtent l="0" t="0" r="0" b="0"/>
+            <wp:docPr id="17" name="Picture 17"/>
+            <wp:cNvGraphicFramePr>
+              <a:graphicFrameLocks xmlns:a="http://schemas.openxmlformats.org/drawingml/2006/main" noChangeAspect="1"/>
+            </wp:cNvGraphicFramePr>
+            <a:graphic xmlns:a="http://schemas.openxmlformats.org/drawingml/2006/main">
+              <a:graphicData uri="http://schemas.openxmlformats.org/drawingml/2006/picture">
+                <pic:pic xmlns:pic="http://schemas.openxmlformats.org/drawingml/2006/picture">
+                  <pic:nvPicPr>
+                    <pic:cNvPr id="0" name="Picture 17"/>
+                    <pic:cNvPicPr>
+                      <a:picLocks noChangeAspect="1" noChangeArrowheads="1"/>
+                    </pic:cNvPicPr>
+                  </pic:nvPicPr>
+                  <pic:blipFill>
+                    <a:blip r:embed="rId23">
+                      <a:extLst>
+                        <a:ext uri="{28A0092B-C50C-407E-A947-70E740481C1C}">
+                          <a14:useLocalDpi xmlns:a14="http://schemas.microsoft.com/office/drawing/2010/main" val="0"/>
+                        </a:ext>
+                      </a:extLst>
+                    </a:blip>
+                    <a:srcRect/>
+                    <a:stretch>
+                      <a:fillRect/>
+                    </a:stretch>
+                  </pic:blipFill>
+                  <pic:spPr bwMode="auto">
+                    <a:xfrm>
+                      <a:off x="0" y="0"/>
+                      <a:ext cx="4352925" cy="7591425"/>
+                    </a:xfrm>
+                    <a:prstGeom prst="rect">
+                      <a:avLst/>
+                    </a:prstGeom>
+                    <a:noFill/>
+                    <a:ln>
+                      <a:noFill/>
+                    </a:ln>
+                  </pic:spPr>
+                </pic:pic>
+              </a:graphicData>
+            </a:graphic>
+          </wp:inline>
+        </w:drawing>
       </w:r>
     </w:p>
     <w:p>
@@ -1645,13 +2598,57 @@
       <w:r>
         <w:rPr>
           <w:b/>
-          <w:szCs w:val="24"/>
-        </w:rPr>
-        <w:pict w14:anchorId="682899E4">
-          <v:shape id="_x0000_i1041" type="#_x0000_t75" style="width:389.9pt;height:278.2pt">
-            <v:imagedata r:id="rId24" o:title="Week6CodeRun1"/>
-          </v:shape>
-        </w:pict>
+          <w:noProof/>
+          <w:szCs w:val="24"/>
+        </w:rPr>
+        <w:drawing>
+          <wp:inline distT="0" distB="0" distL="0" distR="0" wp14:anchorId="682899E4" wp14:editId="7CEE5FD7">
+            <wp:extent cx="4953000" cy="3533775"/>
+            <wp:effectExtent l="0" t="0" r="0" b="0"/>
+            <wp:docPr id="18" name="Picture 18"/>
+            <wp:cNvGraphicFramePr>
+              <a:graphicFrameLocks xmlns:a="http://schemas.openxmlformats.org/drawingml/2006/main" noChangeAspect="1"/>
+            </wp:cNvGraphicFramePr>
+            <a:graphic xmlns:a="http://schemas.openxmlformats.org/drawingml/2006/main">
+              <a:graphicData uri="http://schemas.openxmlformats.org/drawingml/2006/picture">
+                <pic:pic xmlns:pic="http://schemas.openxmlformats.org/drawingml/2006/picture">
+                  <pic:nvPicPr>
+                    <pic:cNvPr id="0" name="Picture 18"/>
+                    <pic:cNvPicPr>
+                      <a:picLocks noChangeAspect="1" noChangeArrowheads="1"/>
+                    </pic:cNvPicPr>
+                  </pic:nvPicPr>
+                  <pic:blipFill>
+                    <a:blip r:embed="rId24">
+                      <a:extLst>
+                        <a:ext uri="{28A0092B-C50C-407E-A947-70E740481C1C}">
+                          <a14:useLocalDpi xmlns:a14="http://schemas.microsoft.com/office/drawing/2010/main" val="0"/>
+                        </a:ext>
+                      </a:extLst>
+                    </a:blip>
+                    <a:srcRect/>
+                    <a:stretch>
+                      <a:fillRect/>
+                    </a:stretch>
+                  </pic:blipFill>
+                  <pic:spPr bwMode="auto">
+                    <a:xfrm>
+                      <a:off x="0" y="0"/>
+                      <a:ext cx="4953000" cy="3533775"/>
+                    </a:xfrm>
+                    <a:prstGeom prst="rect">
+                      <a:avLst/>
+                    </a:prstGeom>
+                    <a:noFill/>
+                    <a:ln>
+                      <a:noFill/>
+                    </a:ln>
+                  </pic:spPr>
+                </pic:pic>
+              </a:graphicData>
+            </a:graphic>
+          </wp:inline>
+        </w:drawing>
       </w:r>
     </w:p>
     <w:p>
@@ -1807,13 +2804,57 @@
       <w:r>
         <w:rPr>
           <w:i/>
-          <w:szCs w:val="24"/>
-        </w:rPr>
-        <w:pict w14:anchorId="6E7CBE47">
-          <v:shape id="_x0000_i1042" type="#_x0000_t75" style="width:362.35pt;height:338.5pt">
-            <v:imagedata r:id="rId25" o:title="RunCreate"/>
-          </v:shape>
-        </w:pict>
+          <w:noProof/>
+          <w:szCs w:val="24"/>
+        </w:rPr>
+        <w:drawing>
+          <wp:inline distT="0" distB="0" distL="0" distR="0" wp14:anchorId="6E7CBE47" wp14:editId="7DB5E1B4">
+            <wp:extent cx="4600575" cy="4305300"/>
+            <wp:effectExtent l="0" t="0" r="0" b="0"/>
+            <wp:docPr id="19" name="Picture 19"/>
+            <wp:cNvGraphicFramePr>
+              <a:graphicFrameLocks xmlns:a="http://schemas.openxmlformats.org/drawingml/2006/main" noChangeAspect="1"/>
+            </wp:cNvGraphicFramePr>
+            <a:graphic xmlns:a="http://schemas.openxmlformats.org/drawingml/2006/main">
+              <a:graphicData uri="http://schemas.openxmlformats.org/drawingml/2006/picture">
+                <pic:pic xmlns:pic="http://schemas.openxmlformats.org/drawingml/2006/picture">
+                  <pic:nvPicPr>
+                    <pic:cNvPr id="0" name="Picture 19"/>
+                    <pic:cNvPicPr>
+                      <a:picLocks noChangeAspect="1" noChangeArrowheads="1"/>
+                    </pic:cNvPicPr>
+                  </pic:nvPicPr>
+                  <pic:blipFill>
+                    <a:blip r:embed="rId25">
+                      <a:extLst>
+                        <a:ext uri="{28A0092B-C50C-407E-A947-70E740481C1C}">
+                          <a14:useLocalDpi xmlns:a14="http://schemas.microsoft.com/office/drawing/2010/main" val="0"/>
+                        </a:ext>
+                      </a:extLst>
+                    </a:blip>
+                    <a:srcRect/>
+                    <a:stretch>
+                      <a:fillRect/>
+                    </a:stretch>
+                  </pic:blipFill>
+                  <pic:spPr bwMode="auto">
+                    <a:xfrm>
+                      <a:off x="0" y="0"/>
+                      <a:ext cx="4600575" cy="4305300"/>
+                    </a:xfrm>
+                    <a:prstGeom prst="rect">
+                      <a:avLst/>
+                    </a:prstGeom>
+                    <a:noFill/>
+                    <a:ln>
+                      <a:noFill/>
+                    </a:ln>
+                  </pic:spPr>
+                </pic:pic>
+              </a:graphicData>
+            </a:graphic>
+          </wp:inline>
+        </w:drawing>
       </w:r>
     </w:p>
     <w:p>
@@ -1841,13 +2882,57 @@
       <w:r>
         <w:rPr>
           <w:i/>
-          <w:szCs w:val="24"/>
-        </w:rPr>
-        <w:pict w14:anchorId="4AA1F4DF">
-          <v:shape id="_x0000_i1043" type="#_x0000_t75" style="width:378.7pt;height:215.55pt">
-            <v:imagedata r:id="rId26" o:title="RunRead"/>
-          </v:shape>
-        </w:pict>
+          <w:noProof/>
+          <w:szCs w:val="24"/>
+        </w:rPr>
+        <w:drawing>
+          <wp:inline distT="0" distB="0" distL="0" distR="0" wp14:anchorId="4AA1F4DF" wp14:editId="648ED7AF">
+            <wp:extent cx="4810125" cy="2733675"/>
+            <wp:effectExtent l="0" t="0" r="0" b="0"/>
+            <wp:docPr id="20" name="Picture 20"/>
+            <wp:cNvGraphicFramePr>
+              <a:graphicFrameLocks xmlns:a="http://schemas.openxmlformats.org/drawingml/2006/main" noChangeAspect="1"/>
+            </wp:cNvGraphicFramePr>
+            <a:graphic xmlns:a="http://schemas.openxmlformats.org/drawingml/2006/main">
+              <a:graphicData uri="http://schemas.openxmlformats.org/drawingml/2006/picture">
+                <pic:pic xmlns:pic="http://schemas.openxmlformats.org/drawingml/2006/picture">
+                  <pic:nvPicPr>
+                    <pic:cNvPr id="0" name="Picture 20"/>
+                    <pic:cNvPicPr>
+                      <a:picLocks noChangeAspect="1" noChangeArrowheads="1"/>
+                    </pic:cNvPicPr>
+                  </pic:nvPicPr>
+                  <pic:blipFill>
+                    <a:blip r:embed="rId26">
+                      <a:extLst>
+                        <a:ext uri="{28A0092B-C50C-407E-A947-70E740481C1C}">
+                          <a14:useLocalDpi xmlns:a14="http://schemas.microsoft.com/office/drawing/2010/main" val="0"/>
+                        </a:ext>
+                      </a:extLst>
+                    </a:blip>
+                    <a:srcRect/>
+                    <a:stretch>
+                      <a:fillRect/>
+                    </a:stretch>
+                  </pic:blipFill>
+                  <pic:spPr bwMode="auto">
+                    <a:xfrm>
+                      <a:off x="0" y="0"/>
+                      <a:ext cx="4810125" cy="2733675"/>
+                    </a:xfrm>
+                    <a:prstGeom prst="rect">
+                      <a:avLst/>
+                    </a:prstGeom>
+                    <a:noFill/>
+                    <a:ln>
+                      <a:noFill/>
+                    </a:ln>
+                  </pic:spPr>
+                </pic:pic>
+              </a:graphicData>
+            </a:graphic>
+          </wp:inline>
+        </w:drawing>
       </w:r>
     </w:p>
     <w:p>
@@ -1876,13 +2961,57 @@
       <w:r>
         <w:rPr>
           <w:i/>
-          <w:szCs w:val="24"/>
-        </w:rPr>
-        <w:pict w14:anchorId="62B5B4CB">
-          <v:shape id="_x0000_i1044" type="#_x0000_t75" style="width:366.55pt;height:314.2pt">
-            <v:imagedata r:id="rId27" o:title="RunUpdate"/>
-          </v:shape>
-        </w:pict>
+          <w:noProof/>
+          <w:szCs w:val="24"/>
+        </w:rPr>
+        <w:drawing>
+          <wp:inline distT="0" distB="0" distL="0" distR="0" wp14:anchorId="62B5B4CB" wp14:editId="07F971A3">
+            <wp:extent cx="4657725" cy="3990975"/>
+            <wp:effectExtent l="0" t="0" r="0" b="0"/>
+            <wp:docPr id="21" name="Picture 21"/>
+            <wp:cNvGraphicFramePr>
+              <a:graphicFrameLocks xmlns:a="http://schemas.openxmlformats.org/drawingml/2006/main" noChangeAspect="1"/>
+            </wp:cNvGraphicFramePr>
+            <a:graphic xmlns:a="http://schemas.openxmlformats.org/drawingml/2006/main">
+              <a:graphicData uri="http://schemas.openxmlformats.org/drawingml/2006/picture">
+                <pic:pic xmlns:pic="http://schemas.openxmlformats.org/drawingml/2006/picture">
+                  <pic:nvPicPr>
+                    <pic:cNvPr id="0" name="Picture 21"/>
+                    <pic:cNvPicPr>
+                      <a:picLocks noChangeAspect="1" noChangeArrowheads="1"/>
+                    </pic:cNvPicPr>
+                  </pic:nvPicPr>
+                  <pic:blipFill>
+                    <a:blip r:embed="rId27">
+                      <a:extLst>
+                        <a:ext uri="{28A0092B-C50C-407E-A947-70E740481C1C}">
+                          <a14:useLocalDpi xmlns:a14="http://schemas.microsoft.com/office/drawing/2010/main" val="0"/>
+                        </a:ext>
+                      </a:extLst>
+                    </a:blip>
+                    <a:srcRect/>
+                    <a:stretch>
+                      <a:fillRect/>
+                    </a:stretch>
+                  </pic:blipFill>
+                  <pic:spPr bwMode="auto">
+                    <a:xfrm>
+                      <a:off x="0" y="0"/>
+                      <a:ext cx="4657725" cy="3990975"/>
+                    </a:xfrm>
+                    <a:prstGeom prst="rect">
+                      <a:avLst/>
+                    </a:prstGeom>
+                    <a:noFill/>
+                    <a:ln>
+                      <a:noFill/>
+                    </a:ln>
+                  </pic:spPr>
+                </pic:pic>
+              </a:graphicData>
+            </a:graphic>
+          </wp:inline>
+        </w:drawing>
       </w:r>
     </w:p>
     <w:p>
@@ -1909,14 +3038,58 @@
       </w:pPr>
       <w:r>
         <w:rPr>
-          <w:szCs w:val="24"/>
-          <w:u w:val="single"/>
-        </w:rPr>
-        <w:pict w14:anchorId="1F2ADB4A">
-          <v:shape id="_x0000_i1045" type="#_x0000_t75" style="width:320.75pt;height:259.95pt">
-            <v:imagedata r:id="rId28" o:title="RunDelete"/>
-          </v:shape>
-        </w:pict>
+          <w:noProof/>
+          <w:szCs w:val="24"/>
+          <w:u w:val="single"/>
+        </w:rPr>
+        <w:drawing>
+          <wp:inline distT="0" distB="0" distL="0" distR="0" wp14:anchorId="1F2ADB4A" wp14:editId="4991864D">
+            <wp:extent cx="4067175" cy="3305175"/>
+            <wp:effectExtent l="0" t="0" r="0" b="0"/>
+            <wp:docPr id="22" name="Picture 22"/>
+            <wp:cNvGraphicFramePr>
+              <a:graphicFrameLocks xmlns:a="http://schemas.openxmlformats.org/drawingml/2006/main" noChangeAspect="1"/>
+            </wp:cNvGraphicFramePr>
+            <a:graphic xmlns:a="http://schemas.openxmlformats.org/drawingml/2006/main">
+              <a:graphicData uri="http://schemas.openxmlformats.org/drawingml/2006/picture">
+                <pic:pic xmlns:pic="http://schemas.openxmlformats.org/drawingml/2006/picture">
+                  <pic:nvPicPr>
+                    <pic:cNvPr id="0" name="Picture 22"/>
+                    <pic:cNvPicPr>
+                      <a:picLocks noChangeAspect="1" noChangeArrowheads="1"/>
+                    </pic:cNvPicPr>
+                  </pic:nvPicPr>
+                  <pic:blipFill>
+                    <a:blip r:embed="rId28">
+                      <a:extLst>
+                        <a:ext uri="{28A0092B-C50C-407E-A947-70E740481C1C}">
+                          <a14:useLocalDpi xmlns:a14="http://schemas.microsoft.com/office/drawing/2010/main" val="0"/>
+                        </a:ext>
+                      </a:extLst>
+                    </a:blip>
+                    <a:srcRect/>
+                    <a:stretch>
+                      <a:fillRect/>
+                    </a:stretch>
+                  </pic:blipFill>
+                  <pic:spPr bwMode="auto">
+                    <a:xfrm>
+                      <a:off x="0" y="0"/>
+                      <a:ext cx="4067175" cy="3305175"/>
+                    </a:xfrm>
+                    <a:prstGeom prst="rect">
+                      <a:avLst/>
+                    </a:prstGeom>
+                    <a:noFill/>
+                    <a:ln>
+                      <a:noFill/>
+                    </a:ln>
+                  </pic:spPr>
+                </pic:pic>
+              </a:graphicData>
+            </a:graphic>
+          </wp:inline>
+        </w:drawing>
       </w:r>
     </w:p>
     <w:p>
@@ -1967,13 +3140,57 @@
       <w:r>
         <w:rPr>
           <w:i/>
-          <w:szCs w:val="24"/>
-        </w:rPr>
-        <w:pict w14:anchorId="01477317">
-          <v:shape id="_x0000_i1046" type="#_x0000_t75" style="width:238.9pt;height:287.55pt">
-            <v:imagedata r:id="rId29" o:title="RunCreate"/>
-          </v:shape>
-        </w:pict>
+          <w:noProof/>
+          <w:szCs w:val="24"/>
+        </w:rPr>
+        <w:drawing>
+          <wp:inline distT="0" distB="0" distL="0" distR="0" wp14:anchorId="01477317" wp14:editId="66260DC3">
+            <wp:extent cx="3038475" cy="3648075"/>
+            <wp:effectExtent l="0" t="0" r="0" b="0"/>
+            <wp:docPr id="23" name="Picture 23"/>
+            <wp:cNvGraphicFramePr>
+              <a:graphicFrameLocks xmlns:a="http://schemas.openxmlformats.org/drawingml/2006/main" noChangeAspect="1"/>
+            </wp:cNvGraphicFramePr>
+            <a:graphic xmlns:a="http://schemas.openxmlformats.org/drawingml/2006/main">
+              <a:graphicData uri="http://schemas.openxmlformats.org/drawingml/2006/picture">
+                <pic:pic xmlns:pic="http://schemas.openxmlformats.org/drawingml/2006/picture">
+                  <pic:nvPicPr>
+                    <pic:cNvPr id="0" name="Picture 23"/>
+                    <pic:cNvPicPr>
+                      <a:picLocks noChangeAspect="1" noChangeArrowheads="1"/>
+                    </pic:cNvPicPr>
+                  </pic:nvPicPr>
+                  <pic:blipFill>
+                    <a:blip r:embed="rId29">
+                      <a:extLst>
+                        <a:ext uri="{28A0092B-C50C-407E-A947-70E740481C1C}">
+                          <a14:useLocalDpi xmlns:a14="http://schemas.microsoft.com/office/drawing/2010/main" val="0"/>
+                        </a:ext>
+                      </a:extLst>
+                    </a:blip>
+                    <a:srcRect/>
+                    <a:stretch>
+                      <a:fillRect/>
+                    </a:stretch>
+                  </pic:blipFill>
+                  <pic:spPr bwMode="auto">
+                    <a:xfrm>
+                      <a:off x="0" y="0"/>
+                      <a:ext cx="3038475" cy="3648075"/>
+                    </a:xfrm>
+                    <a:prstGeom prst="rect">
+                      <a:avLst/>
+                    </a:prstGeom>
+                    <a:noFill/>
+                    <a:ln>
+                      <a:noFill/>
+                    </a:ln>
+                  </pic:spPr>
+                </pic:pic>
+              </a:graphicData>
+            </a:graphic>
+          </wp:inline>
+        </w:drawing>
       </w:r>
     </w:p>
     <w:p>
@@ -2001,13 +3218,57 @@
       <w:r>
         <w:rPr>
           <w:i/>
-          <w:szCs w:val="24"/>
-        </w:rPr>
-        <w:pict w14:anchorId="2061D8BC">
-          <v:shape id="_x0000_i1047" type="#_x0000_t75" style="width:338.5pt;height:273.05pt">
-            <v:imagedata r:id="rId30" o:title="RunRead"/>
-          </v:shape>
-        </w:pict>
+          <w:noProof/>
+          <w:szCs w:val="24"/>
+        </w:rPr>
+        <w:drawing>
+          <wp:inline distT="0" distB="0" distL="0" distR="0" wp14:anchorId="2061D8BC" wp14:editId="69BD3B42">
+            <wp:extent cx="4305300" cy="3467100"/>
+            <wp:effectExtent l="0" t="0" r="0" b="0"/>
+            <wp:docPr id="24" name="Picture 24"/>
+            <wp:cNvGraphicFramePr>
+              <a:graphicFrameLocks xmlns:a="http://schemas.openxmlformats.org/drawingml/2006/main" noChangeAspect="1"/>
+            </wp:cNvGraphicFramePr>
+            <a:graphic xmlns:a="http://schemas.openxmlformats.org/drawingml/2006/main">
+              <a:graphicData uri="http://schemas.openxmlformats.org/drawingml/2006/picture">
+                <pic:pic xmlns:pic="http://schemas.openxmlformats.org/drawingml/2006/picture">
+                  <pic:nvPicPr>
+                    <pic:cNvPr id="0" name="Picture 24"/>
+                    <pic:cNvPicPr>
+                      <a:picLocks noChangeAspect="1" noChangeArrowheads="1"/>
+                    </pic:cNvPicPr>
+                  </pic:nvPicPr>
+                  <pic:blipFill>
+                    <a:blip r:embed="rId30">
+                      <a:extLst>
+                        <a:ext uri="{28A0092B-C50C-407E-A947-70E740481C1C}">
+                          <a14:useLocalDpi xmlns:a14="http://schemas.microsoft.com/office/drawing/2010/main" val="0"/>
+                        </a:ext>
+                      </a:extLst>
+                    </a:blip>
+                    <a:srcRect/>
+                    <a:stretch>
+                      <a:fillRect/>
+                    </a:stretch>
+                  </pic:blipFill>
+                  <pic:spPr bwMode="auto">
+                    <a:xfrm>
+                      <a:off x="0" y="0"/>
+                      <a:ext cx="4305300" cy="3467100"/>
+                    </a:xfrm>
+                    <a:prstGeom prst="rect">
+                      <a:avLst/>
+                    </a:prstGeom>
+                    <a:noFill/>
+                    <a:ln>
+                      <a:noFill/>
+                    </a:ln>
+                  </pic:spPr>
+                </pic:pic>
+              </a:graphicData>
+            </a:graphic>
+          </wp:inline>
+        </w:drawing>
       </w:r>
     </w:p>
     <w:p>
@@ -2036,13 +3297,57 @@
       <w:r>
         <w:rPr>
           <w:i/>
-          <w:szCs w:val="24"/>
-        </w:rPr>
-        <w:pict w14:anchorId="71BED285">
-          <v:shape id="_x0000_i1048" type="#_x0000_t75" style="width:228.6pt;height:296.9pt">
-            <v:imagedata r:id="rId31" o:title="RunUpdate"/>
-          </v:shape>
-        </w:pict>
+          <w:noProof/>
+          <w:szCs w:val="24"/>
+        </w:rPr>
+        <w:drawing>
+          <wp:inline distT="0" distB="0" distL="0" distR="0" wp14:anchorId="71BED285" wp14:editId="6EFF1EBC">
+            <wp:extent cx="2905125" cy="3771900"/>
+            <wp:effectExtent l="0" t="0" r="0" b="0"/>
+            <wp:docPr id="25" name="Picture 25"/>
+            <wp:cNvGraphicFramePr>
+              <a:graphicFrameLocks xmlns:a="http://schemas.openxmlformats.org/drawingml/2006/main" noChangeAspect="1"/>
+            </wp:cNvGraphicFramePr>
+            <a:graphic xmlns:a="http://schemas.openxmlformats.org/drawingml/2006/main">
+              <a:graphicData uri="http://schemas.openxmlformats.org/drawingml/2006/picture">
+                <pic:pic xmlns:pic="http://schemas.openxmlformats.org/drawingml/2006/picture">
+                  <pic:nvPicPr>
+                    <pic:cNvPr id="0" name="Picture 25"/>
+                    <pic:cNvPicPr>
+                      <a:picLocks noChangeAspect="1" noChangeArrowheads="1"/>
+                    </pic:cNvPicPr>
+                  </pic:nvPicPr>
+                  <pic:blipFill>
+                    <a:blip r:embed="rId31">
+                      <a:extLst>
+                        <a:ext uri="{28A0092B-C50C-407E-A947-70E740481C1C}">
+                          <a14:useLocalDpi xmlns:a14="http://schemas.microsoft.com/office/drawing/2010/main" val="0"/>
+                        </a:ext>
+                      </a:extLst>
+                    </a:blip>
+                    <a:srcRect/>
+                    <a:stretch>
+                      <a:fillRect/>
+                    </a:stretch>
+                  </pic:blipFill>
+                  <pic:spPr bwMode="auto">
+                    <a:xfrm>
+                      <a:off x="0" y="0"/>
+                      <a:ext cx="2905125" cy="3771900"/>
+                    </a:xfrm>
+                    <a:prstGeom prst="rect">
+                      <a:avLst/>
+                    </a:prstGeom>
+                    <a:noFill/>
+                    <a:ln>
+                      <a:noFill/>
+                    </a:ln>
+                  </pic:spPr>
+                </pic:pic>
+              </a:graphicData>
+            </a:graphic>
+          </wp:inline>
+        </w:drawing>
       </w:r>
     </w:p>
     <w:p>
@@ -2069,14 +3374,58 @@
       </w:pPr>
       <w:r>
         <w:rPr>
-          <w:szCs w:val="24"/>
-          <w:u w:val="single"/>
-        </w:rPr>
-        <w:pict w14:anchorId="1503A196">
-          <v:shape id="_x0000_i1049" type="#_x0000_t75" style="width:3in;height:275.85pt">
-            <v:imagedata r:id="rId32" o:title="RunDelete"/>
-          </v:shape>
-        </w:pict>
+          <w:noProof/>
+          <w:szCs w:val="24"/>
+          <w:u w:val="single"/>
+        </w:rPr>
+        <w:drawing>
+          <wp:inline distT="0" distB="0" distL="0" distR="0" wp14:anchorId="1503A196" wp14:editId="2C803886">
+            <wp:extent cx="2743200" cy="3505200"/>
+            <wp:effectExtent l="0" t="0" r="0" b="0"/>
+            <wp:docPr id="26" name="Picture 26"/>
+            <wp:cNvGraphicFramePr>
+              <a:graphicFrameLocks xmlns:a="http://schemas.openxmlformats.org/drawingml/2006/main" noChangeAspect="1"/>
+            </wp:cNvGraphicFramePr>
+            <a:graphic xmlns:a="http://schemas.openxmlformats.org/drawingml/2006/main">
+              <a:graphicData uri="http://schemas.openxmlformats.org/drawingml/2006/picture">
+                <pic:pic xmlns:pic="http://schemas.openxmlformats.org/drawingml/2006/picture">
+                  <pic:nvPicPr>
+                    <pic:cNvPr id="0" name="Picture 26"/>
+                    <pic:cNvPicPr>
+                      <a:picLocks noChangeAspect="1" noChangeArrowheads="1"/>
+                    </pic:cNvPicPr>
+                  </pic:nvPicPr>
+                  <pic:blipFill>
+                    <a:blip r:embed="rId32">
+                      <a:extLst>
+                        <a:ext uri="{28A0092B-C50C-407E-A947-70E740481C1C}">
+                          <a14:useLocalDpi xmlns:a14="http://schemas.microsoft.com/office/drawing/2010/main" val="0"/>
+                        </a:ext>
+                      </a:extLst>
+                    </a:blip>
+                    <a:srcRect/>
+                    <a:stretch>
+                      <a:fillRect/>
+                    </a:stretch>
+                  </pic:blipFill>
+                  <pic:spPr bwMode="auto">
+                    <a:xfrm>
+                      <a:off x="0" y="0"/>
+                      <a:ext cx="2743200" cy="3505200"/>
+                    </a:xfrm>
+                    <a:prstGeom prst="rect">
+                      <a:avLst/>
+                    </a:prstGeom>
+                    <a:noFill/>
+                    <a:ln>
+                      <a:noFill/>
+                    </a:ln>
+                  </pic:spPr>
+                </pic:pic>
+              </a:graphicData>
+            </a:graphic>
+          </wp:inline>
+        </w:drawing>
       </w:r>
     </w:p>
     <w:p>
@@ -2127,13 +3476,57 @@
       <w:r>
         <w:rPr>
           <w:i/>
-          <w:szCs w:val="24"/>
-        </w:rPr>
-        <w:pict w14:anchorId="6E35AB83">
-          <v:shape id="_x0000_i1050" type="#_x0000_t75" style="width:345.05pt;height:294.55pt">
-            <v:imagedata r:id="rId33" o:title="RunCreate"/>
-          </v:shape>
-        </w:pict>
+          <w:noProof/>
+          <w:szCs w:val="24"/>
+        </w:rPr>
+        <w:drawing>
+          <wp:inline distT="0" distB="0" distL="0" distR="0" wp14:anchorId="6E35AB83" wp14:editId="4A4012B7">
+            <wp:extent cx="4381500" cy="3743325"/>
+            <wp:effectExtent l="0" t="0" r="0" b="0"/>
+            <wp:docPr id="27" name="Picture 27"/>
+            <wp:cNvGraphicFramePr>
+              <a:graphicFrameLocks xmlns:a="http://schemas.openxmlformats.org/drawingml/2006/main" noChangeAspect="1"/>
+            </wp:cNvGraphicFramePr>
+            <a:graphic xmlns:a="http://schemas.openxmlformats.org/drawingml/2006/main">
+              <a:graphicData uri="http://schemas.openxmlformats.org/drawingml/2006/picture">
+                <pic:pic xmlns:pic="http://schemas.openxmlformats.org/drawingml/2006/picture">
+                  <pic:nvPicPr>
+                    <pic:cNvPr id="0" name="Picture 27"/>
+                    <pic:cNvPicPr>
+                      <a:picLocks noChangeAspect="1" noChangeArrowheads="1"/>
+                    </pic:cNvPicPr>
+                  </pic:nvPicPr>
+                  <pic:blipFill>
+                    <a:blip r:embed="rId33">
+                      <a:extLst>
+                        <a:ext uri="{28A0092B-C50C-407E-A947-70E740481C1C}">
+                          <a14:useLocalDpi xmlns:a14="http://schemas.microsoft.com/office/drawing/2010/main" val="0"/>
+                        </a:ext>
+                      </a:extLst>
+                    </a:blip>
+                    <a:srcRect/>
+                    <a:stretch>
+                      <a:fillRect/>
+                    </a:stretch>
+                  </pic:blipFill>
+                  <pic:spPr bwMode="auto">
+                    <a:xfrm>
+                      <a:off x="0" y="0"/>
+                      <a:ext cx="4381500" cy="3743325"/>
+                    </a:xfrm>
+                    <a:prstGeom prst="rect">
+                      <a:avLst/>
+                    </a:prstGeom>
+                    <a:noFill/>
+                    <a:ln>
+                      <a:noFill/>
+                    </a:ln>
+                  </pic:spPr>
+                </pic:pic>
+              </a:graphicData>
+            </a:graphic>
+          </wp:inline>
+        </w:drawing>
       </w:r>
     </w:p>
     <w:p>
@@ -2161,13 +3554,57 @@
       <w:r>
         <w:rPr>
           <w:i/>
-          <w:szCs w:val="24"/>
-        </w:rPr>
-        <w:pict w14:anchorId="168A0C6F">
-          <v:shape id="_x0000_i1051" type="#_x0000_t75" style="width:335.2pt;height:251.05pt">
-            <v:imagedata r:id="rId34" o:title="RunRead"/>
-          </v:shape>
-        </w:pict>
+          <w:noProof/>
+          <w:szCs w:val="24"/>
+        </w:rPr>
+        <w:drawing>
+          <wp:inline distT="0" distB="0" distL="0" distR="0" wp14:anchorId="168A0C6F" wp14:editId="00B920CE">
+            <wp:extent cx="4257675" cy="3190875"/>
+            <wp:effectExtent l="0" t="0" r="0" b="0"/>
+            <wp:docPr id="28" name="Picture 28"/>
+            <wp:cNvGraphicFramePr>
+              <a:graphicFrameLocks xmlns:a="http://schemas.openxmlformats.org/drawingml/2006/main" noChangeAspect="1"/>
+            </wp:cNvGraphicFramePr>
+            <a:graphic xmlns:a="http://schemas.openxmlformats.org/drawingml/2006/main">
+              <a:graphicData uri="http://schemas.openxmlformats.org/drawingml/2006/picture">
+                <pic:pic xmlns:pic="http://schemas.openxmlformats.org/drawingml/2006/picture">
+                  <pic:nvPicPr>
+                    <pic:cNvPr id="0" name="Picture 28"/>
+                    <pic:cNvPicPr>
+                      <a:picLocks noChangeAspect="1" noChangeArrowheads="1"/>
+                    </pic:cNvPicPr>
+                  </pic:nvPicPr>
+                  <pic:blipFill>
+                    <a:blip r:embed="rId34">
+                      <a:extLst>
+                        <a:ext uri="{28A0092B-C50C-407E-A947-70E740481C1C}">
+                          <a14:useLocalDpi xmlns:a14="http://schemas.microsoft.com/office/drawing/2010/main" val="0"/>
+                        </a:ext>
+                      </a:extLst>
+                    </a:blip>
+                    <a:srcRect/>
+                    <a:stretch>
+                      <a:fillRect/>
+                    </a:stretch>
+                  </pic:blipFill>
+                  <pic:spPr bwMode="auto">
+                    <a:xfrm>
+                      <a:off x="0" y="0"/>
+                      <a:ext cx="4257675" cy="3190875"/>
+                    </a:xfrm>
+                    <a:prstGeom prst="rect">
+                      <a:avLst/>
+                    </a:prstGeom>
+                    <a:noFill/>
+                    <a:ln>
+                      <a:noFill/>
+                    </a:ln>
+                  </pic:spPr>
+                </pic:pic>
+              </a:graphicData>
+            </a:graphic>
+          </wp:inline>
+        </w:drawing>
       </w:r>
     </w:p>
     <w:p>
@@ -2204,13 +3641,57 @@
       <w:r>
         <w:rPr>
           <w:i/>
-          <w:szCs w:val="24"/>
-        </w:rPr>
-        <w:pict w14:anchorId="54B75157">
-          <v:shape id="_x0000_i1052" type="#_x0000_t75" style="width:303.9pt;height:294.1pt">
-            <v:imagedata r:id="rId35" o:title="RunUpdate"/>
-          </v:shape>
-        </w:pict>
+          <w:noProof/>
+          <w:szCs w:val="24"/>
+        </w:rPr>
+        <w:drawing>
+          <wp:inline distT="0" distB="0" distL="0" distR="0" wp14:anchorId="54B75157" wp14:editId="54555B0C">
+            <wp:extent cx="3857625" cy="3733800"/>
+            <wp:effectExtent l="0" t="0" r="0" b="0"/>
+            <wp:docPr id="29" name="Picture 29"/>
+            <wp:cNvGraphicFramePr>
+              <a:graphicFrameLocks xmlns:a="http://schemas.openxmlformats.org/drawingml/2006/main" noChangeAspect="1"/>
+            </wp:cNvGraphicFramePr>
+            <a:graphic xmlns:a="http://schemas.openxmlformats.org/drawingml/2006/main">
+              <a:graphicData uri="http://schemas.openxmlformats.org/drawingml/2006/picture">
+                <pic:pic xmlns:pic="http://schemas.openxmlformats.org/drawingml/2006/picture">
+                  <pic:nvPicPr>
+                    <pic:cNvPr id="0" name="Picture 29"/>
+                    <pic:cNvPicPr>
+                      <a:picLocks noChangeAspect="1" noChangeArrowheads="1"/>
+                    </pic:cNvPicPr>
+                  </pic:nvPicPr>
+                  <pic:blipFill>
+                    <a:blip r:embed="rId35">
+                      <a:extLst>
+                        <a:ext uri="{28A0092B-C50C-407E-A947-70E740481C1C}">
+                          <a14:useLocalDpi xmlns:a14="http://schemas.microsoft.com/office/drawing/2010/main" val="0"/>
+                        </a:ext>
+                      </a:extLst>
+                    </a:blip>
+                    <a:srcRect/>
+                    <a:stretch>
+                      <a:fillRect/>
+                    </a:stretch>
+                  </pic:blipFill>
+                  <pic:spPr bwMode="auto">
+                    <a:xfrm>
+                      <a:off x="0" y="0"/>
+                      <a:ext cx="3857625" cy="3733800"/>
+                    </a:xfrm>
+                    <a:prstGeom prst="rect">
+                      <a:avLst/>
+                    </a:prstGeom>
+                    <a:noFill/>
+                    <a:ln>
+                      <a:noFill/>
+                    </a:ln>
+                  </pic:spPr>
+                </pic:pic>
+              </a:graphicData>
+            </a:graphic>
+          </wp:inline>
+        </w:drawing>
       </w:r>
     </w:p>
     <w:p>
@@ -2237,14 +3718,58 @@
       </w:pPr>
       <w:r>
         <w:rPr>
-          <w:szCs w:val="24"/>
-          <w:u w:val="single"/>
-        </w:rPr>
-        <w:pict w14:anchorId="55E892D6">
-          <v:shape id="_x0000_i1053" type="#_x0000_t75" style="width:338.5pt;height:274.9pt">
-            <v:imagedata r:id="rId36" o:title="RunDelete"/>
-          </v:shape>
-        </w:pict>
+          <w:noProof/>
+          <w:szCs w:val="24"/>
+          <w:u w:val="single"/>
+        </w:rPr>
+        <w:drawing>
+          <wp:inline distT="0" distB="0" distL="0" distR="0" wp14:anchorId="55E892D6" wp14:editId="1BDC7EC7">
+            <wp:extent cx="4295775" cy="3486150"/>
+            <wp:effectExtent l="0" t="0" r="0" b="0"/>
+            <wp:docPr id="30" name="Picture 30"/>
+            <wp:cNvGraphicFramePr>
+              <a:graphicFrameLocks xmlns:a="http://schemas.openxmlformats.org/drawingml/2006/main" noChangeAspect="1"/>
+            </wp:cNvGraphicFramePr>
+            <a:graphic xmlns:a="http://schemas.openxmlformats.org/drawingml/2006/main">
+              <a:graphicData uri="http://schemas.openxmlformats.org/drawingml/2006/picture">
+                <pic:pic xmlns:pic="http://schemas.openxmlformats.org/drawingml/2006/picture">
+                  <pic:nvPicPr>
+                    <pic:cNvPr id="0" name="Picture 30"/>
+                    <pic:cNvPicPr>
+                      <a:picLocks noChangeAspect="1" noChangeArrowheads="1"/>
+                    </pic:cNvPicPr>
+                  </pic:nvPicPr>
+                  <pic:blipFill>
+                    <a:blip r:embed="rId36">
+                      <a:extLst>
+                        <a:ext uri="{28A0092B-C50C-407E-A947-70E740481C1C}">
+                          <a14:useLocalDpi xmlns:a14="http://schemas.microsoft.com/office/drawing/2010/main" val="0"/>
+                        </a:ext>
+                      </a:extLst>
+                    </a:blip>
+                    <a:srcRect/>
+                    <a:stretch>
+                      <a:fillRect/>
+                    </a:stretch>
+                  </pic:blipFill>
+                  <pic:spPr bwMode="auto">
+                    <a:xfrm>
+                      <a:off x="0" y="0"/>
+                      <a:ext cx="4295775" cy="3486150"/>
+                    </a:xfrm>
+                    <a:prstGeom prst="rect">
+                      <a:avLst/>
+                    </a:prstGeom>
+                    <a:noFill/>
+                    <a:ln>
+                      <a:noFill/>
+                    </a:ln>
+                  </pic:spPr>
+                </pic:pic>
+              </a:graphicData>
+            </a:graphic>
+          </wp:inline>
+        </w:drawing>
       </w:r>
     </w:p>
     <w:p>
@@ -2306,7 +3831,7 @@
 </file>
 
 <file path=word/endnotes.xml><?xml version="1.0" encoding="utf-8"?>
-<w:endnotes xmlns:wpc="http://schemas.microsoft.com/office/word/2010/wordprocessingCanvas" xmlns:mc="http://schemas.openxmlformats.org/markup-compatibility/2006" xmlns:o="urn:schemas-microsoft-com:office:office" xmlns:r="http://schemas.openxmlformats.org/officeDocument/2006/relationships" xmlns:m="http://schemas.openxmlformats.org/officeDocument/2006/math" xmlns:v="urn:schemas-microsoft-com:vml" xmlns:wp14="http://schemas.microsoft.com/office/word/2010/wordprocessingDrawing" xmlns:wp="http://schemas.openxmlformats.org/drawingml/2006/wordprocessingDrawing" xmlns:w10="urn:schemas-microsoft-com:office:word" xmlns:w="http://schemas.openxmlformats.org/wordprocessingml/2006/main" xmlns:w14="http://schemas.microsoft.com/office/word/2010/wordml" xmlns:w15="http://schemas.microsoft.com/office/word/2012/wordml" xmlns:wpg="http://schemas.microsoft.com/office/word/2010/wordprocessingGroup" xmlns:wpi="http://schemas.microsoft.com/office/word/2010/wordprocessingInk" xmlns:wne="http://schemas.microsoft.com/office/word/2006/wordml" xmlns:wps="http://schemas.microsoft.com/office/word/2010/wordprocessingShape" mc:Ignorable="w14 w15 wp14">
+<w:endnotes xmlns:wpc="http://schemas.microsoft.com/office/word/2010/wordprocessingCanvas" xmlns:cx="http://schemas.microsoft.com/office/drawing/2014/chartex" xmlns:cx1="http://schemas.microsoft.com/office/drawing/2015/9/8/chartex" xmlns:cx2="http://schemas.microsoft.com/office/drawing/2015/10/21/chartex" xmlns:cx3="http://schemas.microsoft.com/office/drawing/2016/5/9/chartex" xmlns:cx4="http://schemas.microsoft.com/office/drawing/2016/5/10/chartex" xmlns:cx5="http://schemas.microsoft.com/office/drawing/2016/5/11/chartex" xmlns:cx6="http://schemas.microsoft.com/office/drawing/2016/5/12/chartex" xmlns:cx7="http://schemas.microsoft.com/office/drawing/2016/5/13/chartex" xmlns:cx8="http://schemas.microsoft.com/office/drawing/2016/5/14/chartex" xmlns:mc="http://schemas.openxmlformats.org/markup-compatibility/2006" xmlns:aink="http://schemas.microsoft.com/office/drawing/2016/ink" xmlns:am3d="http://schemas.microsoft.com/office/drawing/2017/model3d" xmlns:o="urn:schemas-microsoft-com:office:office" xmlns:r="http://schemas.openxmlformats.org/officeDocument/2006/relationships" xmlns:m="http://schemas.openxmlformats.org/officeDocument/2006/math" xmlns:v="urn:schemas-microsoft-com:vml" xmlns:wp14="http://schemas.microsoft.com/office/word/2010/wordprocessingDrawing" xmlns:wp="http://schemas.openxmlformats.org/drawingml/2006/wordprocessingDrawing" xmlns:w10="urn:schemas-microsoft-com:office:word" xmlns:w="http://schemas.openxmlformats.org/wordprocessingml/2006/main" xmlns:w14="http://schemas.microsoft.com/office/word/2010/wordml" xmlns:w15="http://schemas.microsoft.com/office/word/2012/wordml" xmlns:w16cex="http://schemas.microsoft.com/office/word/2018/wordml/cex" xmlns:w16cid="http://schemas.microsoft.com/office/word/2016/wordml/cid" xmlns:w16="http://schemas.microsoft.com/office/word/2018/wordml" xmlns:w16sdtdh="http://schemas.microsoft.com/office/word/2020/wordml/sdtdatahash" xmlns:w16se="http://schemas.microsoft.com/office/word/2015/wordml/symex" xmlns:wpg="http://schemas.microsoft.com/office/word/2010/wordprocessingGroup" xmlns:wpi="http://schemas.microsoft.com/office/word/2010/wordprocessingInk" xmlns:wne="http://schemas.microsoft.com/office/word/2006/wordml" xmlns:wps="http://schemas.microsoft.com/office/word/2010/wordprocessingShape" mc:Ignorable="w14 w15 w16se w16cid w16 w16cex w16sdtdh wp14">
   <w:endnote w:type="separator" w:id="-1">
     <w:p>
       <w:pPr>
@@ -2331,7 +3856,7 @@
 </file>
 
 <file path=word/footer1.xml><?xml version="1.0" encoding="utf-8"?>
-<w:ftr xmlns:wpc="http://schemas.microsoft.com/office/word/2010/wordprocessingCanvas" xmlns:mc="http://schemas.openxmlformats.org/markup-compatibility/2006" xmlns:o="urn:schemas-microsoft-com:office:office" xmlns:r="http://schemas.openxmlformats.org/officeDocument/2006/relationships" xmlns:m="http://schemas.openxmlformats.org/officeDocument/2006/math" xmlns:v="urn:schemas-microsoft-com:vml" xmlns:wp14="http://schemas.microsoft.com/office/word/2010/wordprocessingDrawing" xmlns:wp="http://schemas.openxmlformats.org/drawingml/2006/wordprocessingDrawing" xmlns:w10="urn:schemas-microsoft-com:office:word" xmlns:w="http://schemas.openxmlformats.org/wordprocessingml/2006/main" xmlns:w14="http://schemas.microsoft.com/office/word/2010/wordml" xmlns:w15="http://schemas.microsoft.com/office/word/2012/wordml" xmlns:wpg="http://schemas.microsoft.com/office/word/2010/wordprocessingGroup" xmlns:wpi="http://schemas.microsoft.com/office/word/2010/wordprocessingInk" xmlns:wne="http://schemas.microsoft.com/office/word/2006/wordml" xmlns:wps="http://schemas.microsoft.com/office/word/2010/wordprocessingShape" mc:Ignorable="w14 w15 wp14">
+<w:ftr xmlns:wpc="http://schemas.microsoft.com/office/word/2010/wordprocessingCanvas" xmlns:cx="http://schemas.microsoft.com/office/drawing/2014/chartex" xmlns:cx1="http://schemas.microsoft.com/office/drawing/2015/9/8/chartex" xmlns:cx2="http://schemas.microsoft.com/office/drawing/2015/10/21/chartex" xmlns:cx3="http://schemas.microsoft.com/office/drawing/2016/5/9/chartex" xmlns:cx4="http://schemas.microsoft.com/office/drawing/2016/5/10/chartex" xmlns:cx5="http://schemas.microsoft.com/office/drawing/2016/5/11/chartex" xmlns:cx6="http://schemas.microsoft.com/office/drawing/2016/5/12/chartex" xmlns:cx7="http://schemas.microsoft.com/office/drawing/2016/5/13/chartex" xmlns:cx8="http://schemas.microsoft.com/office/drawing/2016/5/14/chartex" xmlns:mc="http://schemas.openxmlformats.org/markup-compatibility/2006" xmlns:aink="http://schemas.microsoft.com/office/drawing/2016/ink" xmlns:am3d="http://schemas.microsoft.com/office/drawing/2017/model3d" xmlns:o="urn:schemas-microsoft-com:office:office" xmlns:r="http://schemas.openxmlformats.org/officeDocument/2006/relationships" xmlns:m="http://schemas.openxmlformats.org/officeDocument/2006/math" xmlns:v="urn:schemas-microsoft-com:vml" xmlns:wp14="http://schemas.microsoft.com/office/word/2010/wordprocessingDrawing" xmlns:wp="http://schemas.openxmlformats.org/drawingml/2006/wordprocessingDrawing" xmlns:w10="urn:schemas-microsoft-com:office:word" xmlns:w="http://schemas.openxmlformats.org/wordprocessingml/2006/main" xmlns:w14="http://schemas.microsoft.com/office/word/2010/wordml" xmlns:w15="http://schemas.microsoft.com/office/word/2012/wordml" xmlns:w16cex="http://schemas.microsoft.com/office/word/2018/wordml/cex" xmlns:w16cid="http://schemas.microsoft.com/office/word/2016/wordml/cid" xmlns:w16="http://schemas.microsoft.com/office/word/2018/wordml" xmlns:w16sdtdh="http://schemas.microsoft.com/office/word/2020/wordml/sdtdatahash" xmlns:w16se="http://schemas.microsoft.com/office/word/2015/wordml/symex" xmlns:wpg="http://schemas.microsoft.com/office/word/2010/wordprocessingGroup" xmlns:wpi="http://schemas.microsoft.com/office/word/2010/wordprocessingInk" xmlns:wne="http://schemas.microsoft.com/office/word/2006/wordml" xmlns:wps="http://schemas.microsoft.com/office/word/2010/wordprocessingShape" mc:Ignorable="w14 w15 w16se w16cid w16 w16cex w16sdtdh wp14">
   <w:p>
     <w:pPr>
       <w:pStyle w:val="Footer"/>
@@ -2341,7 +3866,7 @@
 </file>
 
 <file path=word/footer2.xml><?xml version="1.0" encoding="utf-8"?>
-<w:ftr xmlns:wpc="http://schemas.microsoft.com/office/word/2010/wordprocessingCanvas" xmlns:mc="http://schemas.openxmlformats.org/markup-compatibility/2006" xmlns:o="urn:schemas-microsoft-com:office:office" xmlns:r="http://schemas.openxmlformats.org/officeDocument/2006/relationships" xmlns:m="http://schemas.openxmlformats.org/officeDocument/2006/math" xmlns:v="urn:schemas-microsoft-com:vml" xmlns:wp14="http://schemas.microsoft.com/office/word/2010/wordprocessingDrawing" xmlns:wp="http://schemas.openxmlformats.org/drawingml/2006/wordprocessingDrawing" xmlns:w10="urn:schemas-microsoft-com:office:word" xmlns:w="http://schemas.openxmlformats.org/wordprocessingml/2006/main" xmlns:w14="http://schemas.microsoft.com/office/word/2010/wordml" xmlns:w15="http://schemas.microsoft.com/office/word/2012/wordml" xmlns:wpg="http://schemas.microsoft.com/office/word/2010/wordprocessingGroup" xmlns:wpi="http://schemas.microsoft.com/office/word/2010/wordprocessingInk" xmlns:wne="http://schemas.microsoft.com/office/word/2006/wordml" xmlns:wps="http://schemas.microsoft.com/office/word/2010/wordprocessingShape" mc:Ignorable="w14 w15 wp14">
+<w:ftr xmlns:wpc="http://schemas.microsoft.com/office/word/2010/wordprocessingCanvas" xmlns:cx="http://schemas.microsoft.com/office/drawing/2014/chartex" xmlns:cx1="http://schemas.microsoft.com/office/drawing/2015/9/8/chartex" xmlns:cx2="http://schemas.microsoft.com/office/drawing/2015/10/21/chartex" xmlns:cx3="http://schemas.microsoft.com/office/drawing/2016/5/9/chartex" xmlns:cx4="http://schemas.microsoft.com/office/drawing/2016/5/10/chartex" xmlns:cx5="http://schemas.microsoft.com/office/drawing/2016/5/11/chartex" xmlns:cx6="http://schemas.microsoft.com/office/drawing/2016/5/12/chartex" xmlns:cx7="http://schemas.microsoft.com/office/drawing/2016/5/13/chartex" xmlns:cx8="http://schemas.microsoft.com/office/drawing/2016/5/14/chartex" xmlns:mc="http://schemas.openxmlformats.org/markup-compatibility/2006" xmlns:aink="http://schemas.microsoft.com/office/drawing/2016/ink" xmlns:am3d="http://schemas.microsoft.com/office/drawing/2017/model3d" xmlns:o="urn:schemas-microsoft-com:office:office" xmlns:r="http://schemas.openxmlformats.org/officeDocument/2006/relationships" xmlns:m="http://schemas.openxmlformats.org/officeDocument/2006/math" xmlns:v="urn:schemas-microsoft-com:vml" xmlns:wp14="http://schemas.microsoft.com/office/word/2010/wordprocessingDrawing" xmlns:wp="http://schemas.openxmlformats.org/drawingml/2006/wordprocessingDrawing" xmlns:w10="urn:schemas-microsoft-com:office:word" xmlns:w="http://schemas.openxmlformats.org/wordprocessingml/2006/main" xmlns:w14="http://schemas.microsoft.com/office/word/2010/wordml" xmlns:w15="http://schemas.microsoft.com/office/word/2012/wordml" xmlns:w16cex="http://schemas.microsoft.com/office/word/2018/wordml/cex" xmlns:w16cid="http://schemas.microsoft.com/office/word/2016/wordml/cid" xmlns:w16="http://schemas.microsoft.com/office/word/2018/wordml" xmlns:w16sdtdh="http://schemas.microsoft.com/office/word/2020/wordml/sdtdatahash" xmlns:w16se="http://schemas.microsoft.com/office/word/2015/wordml/symex" xmlns:wpg="http://schemas.microsoft.com/office/word/2010/wordprocessingGroup" xmlns:wpi="http://schemas.microsoft.com/office/word/2010/wordprocessingInk" xmlns:wne="http://schemas.microsoft.com/office/word/2006/wordml" xmlns:wps="http://schemas.microsoft.com/office/word/2010/wordprocessingShape" mc:Ignorable="w14 w15 w16se w16cid w16 w16cex w16sdtdh wp14">
   <w:p>
     <w:pPr>
       <w:pStyle w:val="Footer"/>
@@ -2351,7 +3876,7 @@
 </file>
 
 <file path=word/footer3.xml><?xml version="1.0" encoding="utf-8"?>
-<w:ftr xmlns:wpc="http://schemas.microsoft.com/office/word/2010/wordprocessingCanvas" xmlns:mc="http://schemas.openxmlformats.org/markup-compatibility/2006" xmlns:o="urn:schemas-microsoft-com:office:office" xmlns:r="http://schemas.openxmlformats.org/officeDocument/2006/relationships" xmlns:m="http://schemas.openxmlformats.org/officeDocument/2006/math" xmlns:v="urn:schemas-microsoft-com:vml" xmlns:wp14="http://schemas.microsoft.com/office/word/2010/wordprocessingDrawing" xmlns:wp="http://schemas.openxmlformats.org/drawingml/2006/wordprocessingDrawing" xmlns:w10="urn:schemas-microsoft-com:office:word" xmlns:w="http://schemas.openxmlformats.org/wordprocessingml/2006/main" xmlns:w14="http://schemas.microsoft.com/office/word/2010/wordml" xmlns:w15="http://schemas.microsoft.com/office/word/2012/wordml" xmlns:wpg="http://schemas.microsoft.com/office/word/2010/wordprocessingGroup" xmlns:wpi="http://schemas.microsoft.com/office/word/2010/wordprocessingInk" xmlns:wne="http://schemas.microsoft.com/office/word/2006/wordml" xmlns:wps="http://schemas.microsoft.com/office/word/2010/wordprocessingShape" mc:Ignorable="w14 w15 wp14">
+<w:ftr xmlns:wpc="http://schemas.microsoft.com/office/word/2010/wordprocessingCanvas" xmlns:cx="http://schemas.microsoft.com/office/drawing/2014/chartex" xmlns:cx1="http://schemas.microsoft.com/office/drawing/2015/9/8/chartex" xmlns:cx2="http://schemas.microsoft.com/office/drawing/2015/10/21/chartex" xmlns:cx3="http://schemas.microsoft.com/office/drawing/2016/5/9/chartex" xmlns:cx4="http://schemas.microsoft.com/office/drawing/2016/5/10/chartex" xmlns:cx5="http://schemas.microsoft.com/office/drawing/2016/5/11/chartex" xmlns:cx6="http://schemas.microsoft.com/office/drawing/2016/5/12/chartex" xmlns:cx7="http://schemas.microsoft.com/office/drawing/2016/5/13/chartex" xmlns:cx8="http://schemas.microsoft.com/office/drawing/2016/5/14/chartex" xmlns:mc="http://schemas.openxmlformats.org/markup-compatibility/2006" xmlns:aink="http://schemas.microsoft.com/office/drawing/2016/ink" xmlns:am3d="http://schemas.microsoft.com/office/drawing/2017/model3d" xmlns:o="urn:schemas-microsoft-com:office:office" xmlns:r="http://schemas.openxmlformats.org/officeDocument/2006/relationships" xmlns:m="http://schemas.openxmlformats.org/officeDocument/2006/math" xmlns:v="urn:schemas-microsoft-com:vml" xmlns:wp14="http://schemas.microsoft.com/office/word/2010/wordprocessingDrawing" xmlns:wp="http://schemas.openxmlformats.org/drawingml/2006/wordprocessingDrawing" xmlns:w10="urn:schemas-microsoft-com:office:word" xmlns:w="http://schemas.openxmlformats.org/wordprocessingml/2006/main" xmlns:w14="http://schemas.microsoft.com/office/word/2010/wordml" xmlns:w15="http://schemas.microsoft.com/office/word/2012/wordml" xmlns:w16cex="http://schemas.microsoft.com/office/word/2018/wordml/cex" xmlns:w16cid="http://schemas.microsoft.com/office/word/2016/wordml/cid" xmlns:w16="http://schemas.microsoft.com/office/word/2018/wordml" xmlns:w16sdtdh="http://schemas.microsoft.com/office/word/2020/wordml/sdtdatahash" xmlns:w16se="http://schemas.microsoft.com/office/word/2015/wordml/symex" xmlns:wpg="http://schemas.microsoft.com/office/word/2010/wordprocessingGroup" xmlns:wpi="http://schemas.microsoft.com/office/word/2010/wordprocessingInk" xmlns:wne="http://schemas.microsoft.com/office/word/2006/wordml" xmlns:wps="http://schemas.microsoft.com/office/word/2010/wordprocessingShape" mc:Ignorable="w14 w15 w16se w16cid w16 w16cex w16sdtdh wp14">
   <w:p>
     <w:pPr>
       <w:pStyle w:val="Footer"/>
@@ -2361,7 +3886,7 @@
 </file>
 
 <file path=word/footnotes.xml><?xml version="1.0" encoding="utf-8"?>
-<w:footnotes xmlns:wpc="http://schemas.microsoft.com/office/word/2010/wordprocessingCanvas" xmlns:mc="http://schemas.openxmlformats.org/markup-compatibility/2006" xmlns:o="urn:schemas-microsoft-com:office:office" xmlns:r="http://schemas.openxmlformats.org/officeDocument/2006/relationships" xmlns:m="http://schemas.openxmlformats.org/officeDocument/2006/math" xmlns:v="urn:schemas-microsoft-com:vml" xmlns:wp14="http://schemas.microsoft.com/office/word/2010/wordprocessingDrawing" xmlns:wp="http://schemas.openxmlformats.org/drawingml/2006/wordprocessingDrawing" xmlns:w10="urn:schemas-microsoft-com:office:word" xmlns:w="http://schemas.openxmlformats.org/wordprocessingml/2006/main" xmlns:w14="http://schemas.microsoft.com/office/word/2010/wordml" xmlns:w15="http://schemas.microsoft.com/office/word/2012/wordml" xmlns:wpg="http://schemas.microsoft.com/office/word/2010/wordprocessingGroup" xmlns:wpi="http://schemas.microsoft.com/office/word/2010/wordprocessingInk" xmlns:wne="http://schemas.microsoft.com/office/word/2006/wordml" xmlns:wps="http://schemas.microsoft.com/office/word/2010/wordprocessingShape" mc:Ignorable="w14 w15 wp14">
+<w:footnotes xmlns:wpc="http://schemas.microsoft.com/office/word/2010/wordprocessingCanvas" xmlns:cx="http://schemas.microsoft.com/office/drawing/2014/chartex" xmlns:cx1="http://schemas.microsoft.com/office/drawing/2015/9/8/chartex" xmlns:cx2="http://schemas.microsoft.com/office/drawing/2015/10/21/chartex" xmlns:cx3="http://schemas.microsoft.com/office/drawing/2016/5/9/chartex" xmlns:cx4="http://schemas.microsoft.com/office/drawing/2016/5/10/chartex" xmlns:cx5="http://schemas.microsoft.com/office/drawing/2016/5/11/chartex" xmlns:cx6="http://schemas.microsoft.com/office/drawing/2016/5/12/chartex" xmlns:cx7="http://schemas.microsoft.com/office/drawing/2016/5/13/chartex" xmlns:cx8="http://schemas.microsoft.com/office/drawing/2016/5/14/chartex" xmlns:mc="http://schemas.openxmlformats.org/markup-compatibility/2006" xmlns:aink="http://schemas.microsoft.com/office/drawing/2016/ink" xmlns:am3d="http://schemas.microsoft.com/office/drawing/2017/model3d" xmlns:o="urn:schemas-microsoft-com:office:office" xmlns:r="http://schemas.openxmlformats.org/officeDocument/2006/relationships" xmlns:m="http://schemas.openxmlformats.org/officeDocument/2006/math" xmlns:v="urn:schemas-microsoft-com:vml" xmlns:wp14="http://schemas.microsoft.com/office/word/2010/wordprocessingDrawing" xmlns:wp="http://schemas.openxmlformats.org/drawingml/2006/wordprocessingDrawing" xmlns:w10="urn:schemas-microsoft-com:office:word" xmlns:w="http://schemas.openxmlformats.org/wordprocessingml/2006/main" xmlns:w14="http://schemas.microsoft.com/office/word/2010/wordml" xmlns:w15="http://schemas.microsoft.com/office/word/2012/wordml" xmlns:w16cex="http://schemas.microsoft.com/office/word/2018/wordml/cex" xmlns:w16cid="http://schemas.microsoft.com/office/word/2016/wordml/cid" xmlns:w16="http://schemas.microsoft.com/office/word/2018/wordml" xmlns:w16sdtdh="http://schemas.microsoft.com/office/word/2020/wordml/sdtdatahash" xmlns:w16se="http://schemas.microsoft.com/office/word/2015/wordml/symex" xmlns:wpg="http://schemas.microsoft.com/office/word/2010/wordprocessingGroup" xmlns:wpi="http://schemas.microsoft.com/office/word/2010/wordprocessingInk" xmlns:wne="http://schemas.microsoft.com/office/word/2006/wordml" xmlns:wps="http://schemas.microsoft.com/office/word/2010/wordprocessingShape" mc:Ignorable="w14 w15 w16se w16cid w16 w16cex w16sdtdh wp14">
   <w:footnote w:type="separator" w:id="-1">
     <w:p>
       <w:pPr>
@@ -2386,7 +3911,7 @@
 </file>
 
 <file path=word/header1.xml><?xml version="1.0" encoding="utf-8"?>
-<w:hdr xmlns:wpc="http://schemas.microsoft.com/office/word/2010/wordprocessingCanvas" xmlns:mc="http://schemas.openxmlformats.org/markup-compatibility/2006" xmlns:o="urn:schemas-microsoft-com:office:office" xmlns:r="http://schemas.openxmlformats.org/officeDocument/2006/relationships" xmlns:m="http://schemas.openxmlformats.org/officeDocument/2006/math" xmlns:v="urn:schemas-microsoft-com:vml" xmlns:wp14="http://schemas.microsoft.com/office/word/2010/wordprocessingDrawing" xmlns:wp="http://schemas.openxmlformats.org/drawingml/2006/wordprocessingDrawing" xmlns:w10="urn:schemas-microsoft-com:office:word" xmlns:w="http://schemas.openxmlformats.org/wordprocessingml/2006/main" xmlns:w14="http://schemas.microsoft.com/office/word/2010/wordml" xmlns:w15="http://schemas.microsoft.com/office/word/2012/wordml" xmlns:wpg="http://schemas.microsoft.com/office/word/2010/wordprocessingGroup" xmlns:wpi="http://schemas.microsoft.com/office/word/2010/wordprocessingInk" xmlns:wne="http://schemas.microsoft.com/office/word/2006/wordml" xmlns:wps="http://schemas.microsoft.com/office/word/2010/wordprocessingShape" mc:Ignorable="w14 w15 wp14">
+<w:hdr xmlns:wpc="http://schemas.microsoft.com/office/word/2010/wordprocessingCanvas" xmlns:cx="http://schemas.microsoft.com/office/drawing/2014/chartex" xmlns:cx1="http://schemas.microsoft.com/office/drawing/2015/9/8/chartex" xmlns:cx2="http://schemas.microsoft.com/office/drawing/2015/10/21/chartex" xmlns:cx3="http://schemas.microsoft.com/office/drawing/2016/5/9/chartex" xmlns:cx4="http://schemas.microsoft.com/office/drawing/2016/5/10/chartex" xmlns:cx5="http://schemas.microsoft.com/office/drawing/2016/5/11/chartex" xmlns:cx6="http://schemas.microsoft.com/office/drawing/2016/5/12/chartex" xmlns:cx7="http://schemas.microsoft.com/office/drawing/2016/5/13/chartex" xmlns:cx8="http://schemas.microsoft.com/office/drawing/2016/5/14/chartex" xmlns:mc="http://schemas.openxmlformats.org/markup-compatibility/2006" xmlns:aink="http://schemas.microsoft.com/office/drawing/2016/ink" xmlns:am3d="http://schemas.microsoft.com/office/drawing/2017/model3d" xmlns:o="urn:schemas-microsoft-com:office:office" xmlns:r="http://schemas.openxmlformats.org/officeDocument/2006/relationships" xmlns:m="http://schemas.openxmlformats.org/officeDocument/2006/math" xmlns:v="urn:schemas-microsoft-com:vml" xmlns:wp14="http://schemas.microsoft.com/office/word/2010/wordprocessingDrawing" xmlns:wp="http://schemas.openxmlformats.org/drawingml/2006/wordprocessingDrawing" xmlns:w10="urn:schemas-microsoft-com:office:word" xmlns:w="http://schemas.openxmlformats.org/wordprocessingml/2006/main" xmlns:w14="http://schemas.microsoft.com/office/word/2010/wordml" xmlns:w15="http://schemas.microsoft.com/office/word/2012/wordml" xmlns:w16cex="http://schemas.microsoft.com/office/word/2018/wordml/cex" xmlns:w16cid="http://schemas.microsoft.com/office/word/2016/wordml/cid" xmlns:w16="http://schemas.microsoft.com/office/word/2018/wordml" xmlns:w16sdtdh="http://schemas.microsoft.com/office/word/2020/wordml/sdtdatahash" xmlns:w16se="http://schemas.microsoft.com/office/word/2015/wordml/symex" xmlns:wpg="http://schemas.microsoft.com/office/word/2010/wordprocessingGroup" xmlns:wpi="http://schemas.microsoft.com/office/word/2010/wordprocessingInk" xmlns:wne="http://schemas.microsoft.com/office/word/2006/wordml" xmlns:wps="http://schemas.microsoft.com/office/word/2010/wordprocessingShape" mc:Ignorable="w14 w15 w16se w16cid w16 w16cex w16sdtdh wp14">
   <w:p>
     <w:pPr>
       <w:pStyle w:val="Header"/>
@@ -2396,7 +3921,7 @@
 </file>
 
 <file path=word/header2.xml><?xml version="1.0" encoding="utf-8"?>
-<w:hdr xmlns:wpc="http://schemas.microsoft.com/office/word/2010/wordprocessingCanvas" xmlns:mc="http://schemas.openxmlformats.org/markup-compatibility/2006" xmlns:o="urn:schemas-microsoft-com:office:office" xmlns:r="http://schemas.openxmlformats.org/officeDocument/2006/relationships" xmlns:m="http://schemas.openxmlformats.org/officeDocument/2006/math" xmlns:v="urn:schemas-microsoft-com:vml" xmlns:wp14="http://schemas.microsoft.com/office/word/2010/wordprocessingDrawing" xmlns:wp="http://schemas.openxmlformats.org/drawingml/2006/wordprocessingDrawing" xmlns:w10="urn:schemas-microsoft-com:office:word" xmlns:w="http://schemas.openxmlformats.org/wordprocessingml/2006/main" xmlns:w14="http://schemas.microsoft.com/office/word/2010/wordml" xmlns:w15="http://schemas.microsoft.com/office/word/2012/wordml" xmlns:wpg="http://schemas.microsoft.com/office/word/2010/wordprocessingGroup" xmlns:wpi="http://schemas.microsoft.com/office/word/2010/wordprocessingInk" xmlns:wne="http://schemas.microsoft.com/office/word/2006/wordml" xmlns:wps="http://schemas.microsoft.com/office/word/2010/wordprocessingShape" mc:Ignorable="w14 w15 wp14">
+<w:hdr xmlns:wpc="http://schemas.microsoft.com/office/word/2010/wordprocessingCanvas" xmlns:cx="http://schemas.microsoft.com/office/drawing/2014/chartex" xmlns:cx1="http://schemas.microsoft.com/office/drawing/2015/9/8/chartex" xmlns:cx2="http://schemas.microsoft.com/office/drawing/2015/10/21/chartex" xmlns:cx3="http://schemas.microsoft.com/office/drawing/2016/5/9/chartex" xmlns:cx4="http://schemas.microsoft.com/office/drawing/2016/5/10/chartex" xmlns:cx5="http://schemas.microsoft.com/office/drawing/2016/5/11/chartex" xmlns:cx6="http://schemas.microsoft.com/office/drawing/2016/5/12/chartex" xmlns:cx7="http://schemas.microsoft.com/office/drawing/2016/5/13/chartex" xmlns:cx8="http://schemas.microsoft.com/office/drawing/2016/5/14/chartex" xmlns:mc="http://schemas.openxmlformats.org/markup-compatibility/2006" xmlns:aink="http://schemas.microsoft.com/office/drawing/2016/ink" xmlns:am3d="http://schemas.microsoft.com/office/drawing/2017/model3d" xmlns:o="urn:schemas-microsoft-com:office:office" xmlns:r="http://schemas.openxmlformats.org/officeDocument/2006/relationships" xmlns:m="http://schemas.openxmlformats.org/officeDocument/2006/math" xmlns:v="urn:schemas-microsoft-com:vml" xmlns:wp14="http://schemas.microsoft.com/office/word/2010/wordprocessingDrawing" xmlns:wp="http://schemas.openxmlformats.org/drawingml/2006/wordprocessingDrawing" xmlns:w10="urn:schemas-microsoft-com:office:word" xmlns:w="http://schemas.openxmlformats.org/wordprocessingml/2006/main" xmlns:w14="http://schemas.microsoft.com/office/word/2010/wordml" xmlns:w15="http://schemas.microsoft.com/office/word/2012/wordml" xmlns:w16cex="http://schemas.microsoft.com/office/word/2018/wordml/cex" xmlns:w16cid="http://schemas.microsoft.com/office/word/2016/wordml/cid" xmlns:w16="http://schemas.microsoft.com/office/word/2018/wordml" xmlns:w16sdtdh="http://schemas.microsoft.com/office/word/2020/wordml/sdtdatahash" xmlns:w16se="http://schemas.microsoft.com/office/word/2015/wordml/symex" xmlns:wpg="http://schemas.microsoft.com/office/word/2010/wordprocessingGroup" xmlns:wpi="http://schemas.microsoft.com/office/word/2010/wordprocessingInk" xmlns:wne="http://schemas.microsoft.com/office/word/2006/wordml" xmlns:wps="http://schemas.microsoft.com/office/word/2010/wordprocessingShape" mc:Ignorable="w14 w15 w16se w16cid w16 w16cex w16sdtdh wp14">
   <w:p>
     <w:pPr>
       <w:pStyle w:val="Header"/>
@@ -2406,7 +3931,7 @@
 </file>
 
 <file path=word/header3.xml><?xml version="1.0" encoding="utf-8"?>
-<w:hdr xmlns:wpc="http://schemas.microsoft.com/office/word/2010/wordprocessingCanvas" xmlns:mc="http://schemas.openxmlformats.org/markup-compatibility/2006" xmlns:o="urn:schemas-microsoft-com:office:office" xmlns:r="http://schemas.openxmlformats.org/officeDocument/2006/relationships" xmlns:m="http://schemas.openxmlformats.org/officeDocument/2006/math" xmlns:v="urn:schemas-microsoft-com:vml" xmlns:wp14="http://schemas.microsoft.com/office/word/2010/wordprocessingDrawing" xmlns:wp="http://schemas.openxmlformats.org/drawingml/2006/wordprocessingDrawing" xmlns:w10="urn:schemas-microsoft-com:office:word" xmlns:w="http://schemas.openxmlformats.org/wordprocessingml/2006/main" xmlns:w14="http://schemas.microsoft.com/office/word/2010/wordml" xmlns:w15="http://schemas.microsoft.com/office/word/2012/wordml" xmlns:wpg="http://schemas.microsoft.com/office/word/2010/wordprocessingGroup" xmlns:wpi="http://schemas.microsoft.com/office/word/2010/wordprocessingInk" xmlns:wne="http://schemas.microsoft.com/office/word/2006/wordml" xmlns:wps="http://schemas.microsoft.com/office/word/2010/wordprocessingShape" mc:Ignorable="w14 w15 wp14">
+<w:hdr xmlns:wpc="http://schemas.microsoft.com/office/word/2010/wordprocessingCanvas" xmlns:cx="http://schemas.microsoft.com/office/drawing/2014/chartex" xmlns:cx1="http://schemas.microsoft.com/office/drawing/2015/9/8/chartex" xmlns:cx2="http://schemas.microsoft.com/office/drawing/2015/10/21/chartex" xmlns:cx3="http://schemas.microsoft.com/office/drawing/2016/5/9/chartex" xmlns:cx4="http://schemas.microsoft.com/office/drawing/2016/5/10/chartex" xmlns:cx5="http://schemas.microsoft.com/office/drawing/2016/5/11/chartex" xmlns:cx6="http://schemas.microsoft.com/office/drawing/2016/5/12/chartex" xmlns:cx7="http://schemas.microsoft.com/office/drawing/2016/5/13/chartex" xmlns:cx8="http://schemas.microsoft.com/office/drawing/2016/5/14/chartex" xmlns:mc="http://schemas.openxmlformats.org/markup-compatibility/2006" xmlns:aink="http://schemas.microsoft.com/office/drawing/2016/ink" xmlns:am3d="http://schemas.microsoft.com/office/drawing/2017/model3d" xmlns:o="urn:schemas-microsoft-com:office:office" xmlns:r="http://schemas.openxmlformats.org/officeDocument/2006/relationships" xmlns:m="http://schemas.openxmlformats.org/officeDocument/2006/math" xmlns:v="urn:schemas-microsoft-com:vml" xmlns:wp14="http://schemas.microsoft.com/office/word/2010/wordprocessingDrawing" xmlns:wp="http://schemas.openxmlformats.org/drawingml/2006/wordprocessingDrawing" xmlns:w10="urn:schemas-microsoft-com:office:word" xmlns:w="http://schemas.openxmlformats.org/wordprocessingml/2006/main" xmlns:w14="http://schemas.microsoft.com/office/word/2010/wordml" xmlns:w15="http://schemas.microsoft.com/office/word/2012/wordml" xmlns:w16cex="http://schemas.microsoft.com/office/word/2018/wordml/cex" xmlns:w16cid="http://schemas.microsoft.com/office/word/2016/wordml/cid" xmlns:w16="http://schemas.microsoft.com/office/word/2018/wordml" xmlns:w16sdtdh="http://schemas.microsoft.com/office/word/2020/wordml/sdtdatahash" xmlns:w16se="http://schemas.microsoft.com/office/word/2015/wordml/symex" xmlns:wpg="http://schemas.microsoft.com/office/word/2010/wordprocessingGroup" xmlns:wpi="http://schemas.microsoft.com/office/word/2010/wordprocessingInk" xmlns:wne="http://schemas.microsoft.com/office/word/2006/wordml" xmlns:wps="http://schemas.microsoft.com/office/word/2010/wordprocessingShape" mc:Ignorable="w14 w15 w16se w16cid w16 w16cex w16sdtdh wp14">
   <w:p>
     <w:pPr>
       <w:pStyle w:val="Header"/>
@@ -2416,7 +3941,7 @@
 </file>
 
 <file path=word/numbering.xml><?xml version="1.0" encoding="utf-8"?>
-<w:numbering xmlns:wpc="http://schemas.microsoft.com/office/word/2010/wordprocessingCanvas" xmlns:mc="http://schemas.openxmlformats.org/markup-compatibility/2006" xmlns:o="urn:schemas-microsoft-com:office:office" xmlns:r="http://schemas.openxmlformats.org/officeDocument/2006/relationships" xmlns:m="http://schemas.openxmlformats.org/officeDocument/2006/math" xmlns:v="urn:schemas-microsoft-com:vml" xmlns:wp14="http://schemas.microsoft.com/office/word/2010/wordprocessingDrawing" xmlns:wp="http://schemas.openxmlformats.org/drawingml/2006/wordprocessingDrawing" xmlns:w10="urn:schemas-microsoft-com:office:word" xmlns:w="http://schemas.openxmlformats.org/wordprocessingml/2006/main" xmlns:w14="http://schemas.microsoft.com/office/word/2010/wordml" xmlns:w15="http://schemas.microsoft.com/office/word/2012/wordml" xmlns:wpg="http://schemas.microsoft.com/office/word/2010/wordprocessingGroup" xmlns:wpi="http://schemas.microsoft.com/office/word/2010/wordprocessingInk" xmlns:wne="http://schemas.microsoft.com/office/word/2006/wordml" xmlns:wps="http://schemas.microsoft.com/office/word/2010/wordprocessingShape" mc:Ignorable="w14 w15 wp14">
+<w:numbering xmlns:wpc="http://schemas.microsoft.com/office/word/2010/wordprocessingCanvas" xmlns:cx="http://schemas.microsoft.com/office/drawing/2014/chartex" xmlns:cx1="http://schemas.microsoft.com/office/drawing/2015/9/8/chartex" xmlns:cx2="http://schemas.microsoft.com/office/drawing/2015/10/21/chartex" xmlns:cx3="http://schemas.microsoft.com/office/drawing/2016/5/9/chartex" xmlns:cx4="http://schemas.microsoft.com/office/drawing/2016/5/10/chartex" xmlns:cx5="http://schemas.microsoft.com/office/drawing/2016/5/11/chartex" xmlns:cx6="http://schemas.microsoft.com/office/drawing/2016/5/12/chartex" xmlns:cx7="http://schemas.microsoft.com/office/drawing/2016/5/13/chartex" xmlns:cx8="http://schemas.microsoft.com/office/drawing/2016/5/14/chartex" xmlns:mc="http://schemas.openxmlformats.org/markup-compatibility/2006" xmlns:aink="http://schemas.microsoft.com/office/drawing/2016/ink" xmlns:am3d="http://schemas.microsoft.com/office/drawing/2017/model3d" xmlns:o="urn:schemas-microsoft-com:office:office" xmlns:r="http://schemas.openxmlformats.org/officeDocument/2006/relationships" xmlns:m="http://schemas.openxmlformats.org/officeDocument/2006/math" xmlns:v="urn:schemas-microsoft-com:vml" xmlns:wp14="http://schemas.microsoft.com/office/word/2010/wordprocessingDrawing" xmlns:wp="http://schemas.openxmlformats.org/drawingml/2006/wordprocessingDrawing" xmlns:w10="urn:schemas-microsoft-com:office:word" xmlns:w="http://schemas.openxmlformats.org/wordprocessingml/2006/main" xmlns:w14="http://schemas.microsoft.com/office/word/2010/wordml" xmlns:w15="http://schemas.microsoft.com/office/word/2012/wordml" xmlns:w16cex="http://schemas.microsoft.com/office/word/2018/wordml/cex" xmlns:w16cid="http://schemas.microsoft.com/office/word/2016/wordml/cid" xmlns:w16="http://schemas.microsoft.com/office/word/2018/wordml" xmlns:w16sdtdh="http://schemas.microsoft.com/office/word/2020/wordml/sdtdatahash" xmlns:w16se="http://schemas.microsoft.com/office/word/2015/wordml/symex" xmlns:wpg="http://schemas.microsoft.com/office/word/2010/wordprocessingGroup" xmlns:wpi="http://schemas.microsoft.com/office/word/2010/wordprocessingInk" xmlns:wne="http://schemas.microsoft.com/office/word/2006/wordml" xmlns:wps="http://schemas.microsoft.com/office/word/2010/wordprocessingShape" mc:Ignorable="w14 w15 w16se w16cid w16 w16cex w16sdtdh wp14">
   <w:abstractNum w:abstractNumId="0" w15:restartNumberingAfterBreak="0">
     <w:nsid w:val="06727061"/>
     <w:multiLevelType w:val="hybridMultilevel"/>
@@ -2605,7 +4130,7 @@
 </file>
 
 <file path=word/styles.xml><?xml version="1.0" encoding="utf-8"?>
-<w:styles xmlns:mc="http://schemas.openxmlformats.org/markup-compatibility/2006" xmlns:r="http://schemas.openxmlformats.org/officeDocument/2006/relationships" xmlns:w="http://schemas.openxmlformats.org/wordprocessingml/2006/main" xmlns:w14="http://schemas.microsoft.com/office/word/2010/wordml" xmlns:w15="http://schemas.microsoft.com/office/word/2012/wordml" mc:Ignorable="w14 w15">
+<w:styles xmlns:mc="http://schemas.openxmlformats.org/markup-compatibility/2006" xmlns:r="http://schemas.openxmlformats.org/officeDocument/2006/relationships" xmlns:w="http://schemas.openxmlformats.org/wordprocessingml/2006/main" xmlns:w14="http://schemas.microsoft.com/office/word/2010/wordml" xmlns:w15="http://schemas.microsoft.com/office/word/2012/wordml" xmlns:w16cex="http://schemas.microsoft.com/office/word/2018/wordml/cex" xmlns:w16cid="http://schemas.microsoft.com/office/word/2016/wordml/cid" xmlns:w16="http://schemas.microsoft.com/office/word/2018/wordml" xmlns:w16sdtdh="http://schemas.microsoft.com/office/word/2020/wordml/sdtdatahash" xmlns:w16se="http://schemas.microsoft.com/office/word/2015/wordml/symex" mc:Ignorable="w14 w15 w16se w16cid w16 w16cex w16sdtdh">
   <w:docDefaults>
     <w:rPrDefault>
       <w:rPr>
@@ -2621,7 +4146,7 @@
       </w:pPr>
     </w:pPrDefault>
   </w:docDefaults>
-  <w:latentStyles w:defLockedState="0" w:defUIPriority="99" w:defSemiHidden="0" w:defUnhideWhenUsed="0" w:defQFormat="0" w:count="371">
+  <w:latentStyles w:defLockedState="0" w:defUIPriority="99" w:defSemiHidden="0" w:defUnhideWhenUsed="0" w:defQFormat="0" w:count="376">
     <w:lsdException w:name="Normal" w:uiPriority="0" w:qFormat="1"/>
     <w:lsdException w:name="heading 1" w:uiPriority="9" w:qFormat="1"/>
     <w:lsdException w:name="heading 2" w:semiHidden="1" w:uiPriority="9" w:unhideWhenUsed="1" w:qFormat="1"/>
@@ -2727,7 +4252,6 @@
     <w:lsdException w:name="HTML Sample" w:semiHidden="1" w:unhideWhenUsed="1"/>
     <w:lsdException w:name="HTML Typewriter" w:semiHidden="1" w:unhideWhenUsed="1"/>
     <w:lsdException w:name="HTML Variable" w:semiHidden="1" w:unhideWhenUsed="1"/>
-    <w:lsdException w:name="Normal Table" w:semiHidden="1" w:unhideWhenUsed="1"/>
     <w:lsdException w:name="annotation subject" w:semiHidden="1" w:unhideWhenUsed="1"/>
     <w:lsdException w:name="No List" w:semiHidden="1" w:unhideWhenUsed="1"/>
     <w:lsdException w:name="Outline List 1" w:semiHidden="1" w:unhideWhenUsed="1"/>
@@ -2770,11 +4294,8 @@
     <w:lsdException w:name="Table Contemporary" w:semiHidden="1" w:unhideWhenUsed="1"/>
     <w:lsdException w:name="Table Elegant" w:semiHidden="1" w:unhideWhenUsed="1"/>
     <w:lsdException w:name="Table Professional" w:semiHidden="1" w:unhideWhenUsed="1"/>
-    <w:lsdException w:name="Table Subtle 1" w:semiHidden="1" w:unhideWhenUsed="1"/>
     <w:lsdException w:name="Table Subtle 2" w:semiHidden="1" w:unhideWhenUsed="1"/>
     <w:lsdException w:name="Table Web 1" w:semiHidden="1" w:unhideWhenUsed="1"/>
-    <w:lsdException w:name="Table Web 2" w:semiHidden="1" w:unhideWhenUsed="1"/>
-    <w:lsdException w:name="Table Web 3" w:semiHidden="1" w:unhideWhenUsed="1"/>
     <w:lsdException w:name="Balloon Text" w:semiHidden="1" w:unhideWhenUsed="1"/>
     <w:lsdException w:name="Table Grid" w:uiPriority="39"/>
     <w:lsdException w:name="Table Theme" w:semiHidden="1" w:unhideWhenUsed="1"/>
@@ -2993,6 +4514,11 @@
     <w:lsdException w:name="List Table 5 Dark Accent 6" w:uiPriority="50"/>
     <w:lsdException w:name="List Table 6 Colorful Accent 6" w:uiPriority="51"/>
     <w:lsdException w:name="List Table 7 Colorful Accent 6" w:uiPriority="52"/>
+    <w:lsdException w:name="Mention" w:semiHidden="1" w:unhideWhenUsed="1"/>
+    <w:lsdException w:name="Smart Hyperlink" w:semiHidden="1" w:unhideWhenUsed="1"/>
+    <w:lsdException w:name="Hashtag" w:semiHidden="1" w:unhideWhenUsed="1"/>
+    <w:lsdException w:name="Unresolved Mention" w:semiHidden="1" w:unhideWhenUsed="1"/>
+    <w:lsdException w:name="Smart Link" w:semiHidden="1" w:unhideWhenUsed="1"/>
   </w:latentStyles>
   <w:style w:type="paragraph" w:default="1" w:styleId="Normal">
     <w:name w:val="Normal"/>

</xml_diff>